<commit_message>
hero section alignment changed
</commit_message>
<xml_diff>
--- a/public/resumes/Kunj_Shah_Resume_Incomplete.docx
+++ b/public/resumes/Kunj_Shah_Resume_Incomplete.docx
@@ -125,6 +125,7 @@
         <w:t xml:space="preserve"> </w:t>
       </w:r>
       <w:hyperlink r:id="rId8" w:history="1">
+        <w:proofErr w:type="spellStart"/>
         <w:r>
           <w:rPr>
             <w:rStyle w:val="Hyperlink"/>
@@ -134,6 +135,7 @@
           </w:rPr>
           <w:t>Github</w:t>
         </w:r>
+        <w:proofErr w:type="spellEnd"/>
       </w:hyperlink>
       <w:r>
         <w:rPr>
@@ -344,6 +346,27 @@
           <w:sz w:val="21"/>
           <w:szCs w:val="21"/>
         </w:rPr>
+        <w:tab/>
+      </w:r>
+      <w:r>
+        <w:rPr>
+          <w:rFonts w:ascii="Arial" w:hAnsi="Arial" w:cs="Arial"/>
+          <w:bCs/>
+          <w:color w:val="000000" w:themeColor="text1"/>
+          <w:sz w:val="21"/>
+          <w:szCs w:val="21"/>
+        </w:rPr>
+        <w:tab/>
+        <w:t xml:space="preserve">         </w:t>
+      </w:r>
+      <w:r>
+        <w:rPr>
+          <w:rFonts w:ascii="Arial" w:hAnsi="Arial" w:cs="Arial"/>
+          <w:bCs/>
+          <w:color w:val="000000" w:themeColor="text1"/>
+          <w:sz w:val="21"/>
+          <w:szCs w:val="21"/>
+        </w:rPr>
         <w:t>San Francisco</w:t>
       </w:r>
       <w:r>
@@ -520,7 +543,44 @@
           <w:szCs w:val="21"/>
         </w:rPr>
         <w:tab/>
-        <w:t xml:space="preserve">      </w:t>
+        <w:t xml:space="preserve">     </w:t>
+      </w:r>
+      <w:r>
+        <w:rPr>
+          <w:rFonts w:ascii="Arial" w:hAnsi="Arial" w:cs="Arial"/>
+          <w:bCs/>
+          <w:i/>
+          <w:iCs/>
+          <w:color w:val="000000" w:themeColor="text1"/>
+          <w:sz w:val="21"/>
+          <w:szCs w:val="21"/>
+        </w:rPr>
+        <w:tab/>
+      </w:r>
+      <w:r>
+        <w:rPr>
+          <w:rFonts w:ascii="Arial" w:hAnsi="Arial" w:cs="Arial"/>
+          <w:bCs/>
+          <w:i/>
+          <w:iCs/>
+          <w:color w:val="000000" w:themeColor="text1"/>
+          <w:sz w:val="21"/>
+          <w:szCs w:val="21"/>
+        </w:rPr>
+        <w:tab/>
+        <w:t xml:space="preserve">     </w:t>
+      </w:r>
+      <w:r>
+        <w:rPr>
+          <w:rFonts w:ascii="Arial" w:hAnsi="Arial" w:cs="Arial"/>
+          <w:bCs/>
+          <w:i/>
+          <w:iCs/>
+          <w:color w:val="000000" w:themeColor="text1"/>
+          <w:sz w:val="21"/>
+          <w:szCs w:val="21"/>
+        </w:rPr>
+        <w:t xml:space="preserve"> </w:t>
       </w:r>
       <w:r>
         <w:rPr>
@@ -614,6 +674,1051 @@
     </w:p>
     <w:p>
       <w:pPr>
+        <w:spacing w:after="0" w:line="276" w:lineRule="auto"/>
+        <w:rPr>
+          <w:rFonts w:ascii="Arial" w:eastAsia="Times New Roman" w:hAnsi="Arial" w:cs="Arial"/>
+          <w:bCs/>
+          <w:i/>
+          <w:iCs/>
+          <w:color w:val="000000" w:themeColor="text1"/>
+          <w:kern w:val="0"/>
+          <w:sz w:val="21"/>
+          <w:szCs w:val="21"/>
+          <w14:ligatures w14:val="none"/>
+        </w:rPr>
+      </w:pPr>
+      <w:r>
+        <w:rPr>
+          <w:rFonts w:ascii="Arial" w:eastAsia="Times New Roman" w:hAnsi="Arial" w:cs="Arial"/>
+          <w:bCs/>
+          <w:i/>
+          <w:iCs/>
+          <w:color w:val="000000" w:themeColor="text1"/>
+          <w:kern w:val="0"/>
+          <w:sz w:val="21"/>
+          <w:szCs w:val="21"/>
+          <w14:ligatures w14:val="none"/>
+        </w:rPr>
+        <w:t xml:space="preserve">AI </w:t>
+      </w:r>
+      <w:r>
+        <w:rPr>
+          <w:rFonts w:ascii="Arial" w:eastAsia="Times New Roman" w:hAnsi="Arial" w:cs="Arial"/>
+          <w:bCs/>
+          <w:i/>
+          <w:iCs/>
+          <w:color w:val="000000" w:themeColor="text1"/>
+          <w:kern w:val="0"/>
+          <w:sz w:val="21"/>
+          <w:szCs w:val="21"/>
+          <w14:ligatures w14:val="none"/>
+        </w:rPr>
+        <w:t xml:space="preserve">Engineer </w:t>
+      </w:r>
+      <w:r>
+        <w:rPr>
+          <w:rFonts w:ascii="Arial" w:eastAsia="Times New Roman" w:hAnsi="Arial" w:cs="Arial"/>
+          <w:bCs/>
+          <w:i/>
+          <w:iCs/>
+          <w:color w:val="000000" w:themeColor="text1"/>
+          <w:kern w:val="0"/>
+          <w:sz w:val="21"/>
+          <w:szCs w:val="21"/>
+          <w14:ligatures w14:val="none"/>
+        </w:rPr>
+        <w:t xml:space="preserve">Intern, </w:t>
+      </w:r>
+      <w:proofErr w:type="spellStart"/>
+      <w:r>
+        <w:rPr>
+          <w:rFonts w:ascii="Arial" w:eastAsia="Times New Roman" w:hAnsi="Arial" w:cs="Arial"/>
+          <w:bCs/>
+          <w:i/>
+          <w:iCs/>
+          <w:color w:val="000000" w:themeColor="text1"/>
+          <w:kern w:val="0"/>
+          <w:sz w:val="21"/>
+          <w:szCs w:val="21"/>
+          <w14:ligatures w14:val="none"/>
+        </w:rPr>
+        <w:t>Dreamable</w:t>
+      </w:r>
+      <w:proofErr w:type="spellEnd"/>
+      <w:r>
+        <w:rPr>
+          <w:rFonts w:ascii="Arial" w:eastAsia="Times New Roman" w:hAnsi="Arial" w:cs="Arial"/>
+          <w:bCs/>
+          <w:i/>
+          <w:iCs/>
+          <w:color w:val="000000" w:themeColor="text1"/>
+          <w:kern w:val="0"/>
+          <w:sz w:val="21"/>
+          <w:szCs w:val="21"/>
+          <w14:ligatures w14:val="none"/>
+        </w:rPr>
+        <w:t xml:space="preserve"> Inc.</w:t>
+      </w:r>
+      <w:r>
+        <w:rPr>
+          <w:rFonts w:ascii="Arial" w:eastAsia="Times New Roman" w:hAnsi="Arial" w:cs="Arial"/>
+          <w:bCs/>
+          <w:i/>
+          <w:iCs/>
+          <w:color w:val="000000" w:themeColor="text1"/>
+          <w:kern w:val="0"/>
+          <w:sz w:val="21"/>
+          <w:szCs w:val="21"/>
+          <w14:ligatures w14:val="none"/>
+        </w:rPr>
+        <w:t>, San Francisco,</w:t>
+      </w:r>
+      <w:r>
+        <w:rPr>
+          <w:rFonts w:ascii="Arial" w:eastAsia="Times New Roman" w:hAnsi="Arial" w:cs="Arial"/>
+          <w:bCs/>
+          <w:i/>
+          <w:iCs/>
+          <w:color w:val="000000" w:themeColor="text1"/>
+          <w:kern w:val="0"/>
+          <w:sz w:val="21"/>
+          <w:szCs w:val="21"/>
+          <w14:ligatures w14:val="none"/>
+        </w:rPr>
+        <w:t xml:space="preserve"> CA </w:t>
+      </w:r>
+      <w:r>
+        <w:rPr>
+          <w:rFonts w:ascii="Arial" w:eastAsia="Times New Roman" w:hAnsi="Arial" w:cs="Arial"/>
+          <w:bCs/>
+          <w:i/>
+          <w:iCs/>
+          <w:color w:val="000000" w:themeColor="text1"/>
+          <w:kern w:val="0"/>
+          <w:sz w:val="21"/>
+          <w:szCs w:val="21"/>
+          <w14:ligatures w14:val="none"/>
+        </w:rPr>
+        <w:tab/>
+      </w:r>
+      <w:r>
+        <w:rPr>
+          <w:rFonts w:ascii="Arial" w:eastAsia="Times New Roman" w:hAnsi="Arial" w:cs="Arial"/>
+          <w:bCs/>
+          <w:i/>
+          <w:iCs/>
+          <w:color w:val="000000" w:themeColor="text1"/>
+          <w:kern w:val="0"/>
+          <w:sz w:val="21"/>
+          <w:szCs w:val="21"/>
+          <w14:ligatures w14:val="none"/>
+        </w:rPr>
+        <w:tab/>
+      </w:r>
+      <w:r>
+        <w:rPr>
+          <w:rFonts w:ascii="Arial" w:eastAsia="Times New Roman" w:hAnsi="Arial" w:cs="Arial"/>
+          <w:bCs/>
+          <w:i/>
+          <w:iCs/>
+          <w:color w:val="000000" w:themeColor="text1"/>
+          <w:kern w:val="0"/>
+          <w:sz w:val="21"/>
+          <w:szCs w:val="21"/>
+          <w14:ligatures w14:val="none"/>
+        </w:rPr>
+        <w:tab/>
+        <w:t xml:space="preserve">  </w:t>
+      </w:r>
+      <w:r>
+        <w:rPr>
+          <w:rFonts w:ascii="Arial" w:eastAsia="Times New Roman" w:hAnsi="Arial" w:cs="Arial"/>
+          <w:bCs/>
+          <w:i/>
+          <w:iCs/>
+          <w:color w:val="000000" w:themeColor="text1"/>
+          <w:kern w:val="0"/>
+          <w:sz w:val="21"/>
+          <w:szCs w:val="21"/>
+          <w14:ligatures w14:val="none"/>
+        </w:rPr>
+        <w:tab/>
+      </w:r>
+      <w:r>
+        <w:rPr>
+          <w:rFonts w:ascii="Arial" w:eastAsia="Times New Roman" w:hAnsi="Arial" w:cs="Arial"/>
+          <w:bCs/>
+          <w:i/>
+          <w:iCs/>
+          <w:color w:val="000000" w:themeColor="text1"/>
+          <w:kern w:val="0"/>
+          <w:sz w:val="21"/>
+          <w:szCs w:val="21"/>
+          <w14:ligatures w14:val="none"/>
+        </w:rPr>
+        <w:tab/>
+        <w:t xml:space="preserve">  </w:t>
+      </w:r>
+      <w:r>
+        <w:rPr>
+          <w:rFonts w:ascii="Arial" w:eastAsia="Times New Roman" w:hAnsi="Arial" w:cs="Arial"/>
+          <w:bCs/>
+          <w:i/>
+          <w:iCs/>
+          <w:color w:val="000000" w:themeColor="text1"/>
+          <w:kern w:val="0"/>
+          <w:sz w:val="21"/>
+          <w:szCs w:val="21"/>
+          <w14:ligatures w14:val="none"/>
+        </w:rPr>
+        <w:t>May</w:t>
+      </w:r>
+      <w:r>
+        <w:rPr>
+          <w:rFonts w:ascii="Arial" w:eastAsia="Times New Roman" w:hAnsi="Arial" w:cs="Arial"/>
+          <w:bCs/>
+          <w:i/>
+          <w:iCs/>
+          <w:color w:val="000000" w:themeColor="text1"/>
+          <w:kern w:val="0"/>
+          <w:sz w:val="21"/>
+          <w:szCs w:val="21"/>
+          <w14:ligatures w14:val="none"/>
+        </w:rPr>
+        <w:t xml:space="preserve"> 2025 </w:t>
+      </w:r>
+      <w:r>
+        <w:rPr>
+          <w:rFonts w:ascii="Arial" w:eastAsia="Times New Roman" w:hAnsi="Arial" w:cs="Arial"/>
+          <w:bCs/>
+          <w:i/>
+          <w:iCs/>
+          <w:color w:val="000000" w:themeColor="text1"/>
+          <w:kern w:val="0"/>
+          <w:sz w:val="21"/>
+          <w:szCs w:val="21"/>
+          <w14:ligatures w14:val="none"/>
+        </w:rPr>
+        <w:t>-</w:t>
+      </w:r>
+      <w:r>
+        <w:rPr>
+          <w:rFonts w:ascii="Arial" w:eastAsia="Times New Roman" w:hAnsi="Arial" w:cs="Arial"/>
+          <w:bCs/>
+          <w:i/>
+          <w:iCs/>
+          <w:color w:val="000000" w:themeColor="text1"/>
+          <w:kern w:val="0"/>
+          <w:sz w:val="21"/>
+          <w:szCs w:val="21"/>
+          <w14:ligatures w14:val="none"/>
+        </w:rPr>
+        <w:t xml:space="preserve"> Aug 2025</w:t>
+      </w:r>
+    </w:p>
+    <w:p>
+      <w:pPr>
+        <w:pStyle w:val="ListParagraph"/>
+        <w:numPr>
+          <w:ilvl w:val="0"/>
+          <w:numId w:val="39"/>
+        </w:numPr>
+        <w:spacing w:after="0" w:line="276" w:lineRule="auto"/>
+        <w:rPr>
+          <w:rFonts w:ascii="Arial" w:eastAsia="Times New Roman" w:hAnsi="Arial" w:cs="Arial"/>
+          <w:bCs/>
+          <w:color w:val="000000" w:themeColor="text1"/>
+          <w:kern w:val="0"/>
+          <w:sz w:val="21"/>
+          <w:szCs w:val="21"/>
+          <w14:ligatures w14:val="none"/>
+        </w:rPr>
+      </w:pPr>
+      <w:proofErr w:type="gramStart"/>
+      <w:r>
+        <w:rPr>
+          <w:rFonts w:ascii="Arial" w:eastAsia="Times New Roman" w:hAnsi="Arial" w:cs="Arial"/>
+          <w:bCs/>
+          <w:color w:val="000000" w:themeColor="text1"/>
+          <w:kern w:val="0"/>
+          <w:sz w:val="21"/>
+          <w:szCs w:val="21"/>
+          <w14:ligatures w14:val="none"/>
+        </w:rPr>
+        <w:t>Contributed with the team</w:t>
+      </w:r>
+      <w:proofErr w:type="gramEnd"/>
+      <w:r>
+        <w:rPr>
+          <w:rFonts w:ascii="Arial" w:eastAsia="Times New Roman" w:hAnsi="Arial" w:cs="Arial"/>
+          <w:bCs/>
+          <w:color w:val="000000" w:themeColor="text1"/>
+          <w:kern w:val="0"/>
+          <w:sz w:val="21"/>
+          <w:szCs w:val="21"/>
+          <w14:ligatures w14:val="none"/>
+        </w:rPr>
+        <w:t xml:space="preserve"> to </w:t>
+      </w:r>
+      <w:r>
+        <w:rPr>
+          <w:rFonts w:ascii="Arial" w:eastAsia="Times New Roman" w:hAnsi="Arial" w:cs="Arial"/>
+          <w:bCs/>
+          <w:color w:val="000000" w:themeColor="text1"/>
+          <w:kern w:val="0"/>
+          <w:sz w:val="21"/>
+          <w:szCs w:val="21"/>
+          <w14:ligatures w14:val="none"/>
+        </w:rPr>
+        <w:t>f</w:t>
+      </w:r>
+      <w:r>
+        <w:rPr>
+          <w:rFonts w:ascii="Arial" w:eastAsia="Times New Roman" w:hAnsi="Arial" w:cs="Arial"/>
+          <w:bCs/>
+          <w:color w:val="000000" w:themeColor="text1"/>
+          <w:kern w:val="0"/>
+          <w:sz w:val="21"/>
+          <w:szCs w:val="21"/>
+          <w14:ligatures w14:val="none"/>
+        </w:rPr>
+        <w:t>inetune a Qwen-2.5-7B-param</w:t>
+      </w:r>
+      <w:r>
+        <w:rPr>
+          <w:rFonts w:ascii="Arial" w:eastAsia="Times New Roman" w:hAnsi="Arial" w:cs="Arial"/>
+          <w:bCs/>
+          <w:color w:val="000000" w:themeColor="text1"/>
+          <w:kern w:val="0"/>
+          <w:sz w:val="21"/>
+          <w:szCs w:val="21"/>
+          <w14:ligatures w14:val="none"/>
+        </w:rPr>
+        <w:t xml:space="preserve"> using </w:t>
+      </w:r>
+      <w:proofErr w:type="spellStart"/>
+      <w:r>
+        <w:rPr>
+          <w:rFonts w:ascii="Arial" w:eastAsia="Times New Roman" w:hAnsi="Arial" w:cs="Arial"/>
+          <w:bCs/>
+          <w:color w:val="000000" w:themeColor="text1"/>
+          <w:kern w:val="0"/>
+          <w:sz w:val="21"/>
+          <w:szCs w:val="21"/>
+          <w14:ligatures w14:val="none"/>
+        </w:rPr>
+        <w:t>Huggingface</w:t>
+      </w:r>
+      <w:proofErr w:type="spellEnd"/>
+      <w:r>
+        <w:rPr>
+          <w:rFonts w:ascii="Arial" w:eastAsia="Times New Roman" w:hAnsi="Arial" w:cs="Arial"/>
+          <w:bCs/>
+          <w:color w:val="000000" w:themeColor="text1"/>
+          <w:kern w:val="0"/>
+          <w:sz w:val="21"/>
+          <w:szCs w:val="21"/>
+          <w14:ligatures w14:val="none"/>
+        </w:rPr>
+        <w:t>,</w:t>
+      </w:r>
+      <w:r>
+        <w:rPr>
+          <w:rFonts w:ascii="Arial" w:eastAsia="Times New Roman" w:hAnsi="Arial" w:cs="Arial"/>
+          <w:bCs/>
+          <w:color w:val="000000" w:themeColor="text1"/>
+          <w:kern w:val="0"/>
+          <w:sz w:val="21"/>
+          <w:szCs w:val="21"/>
+          <w14:ligatures w14:val="none"/>
+        </w:rPr>
+        <w:t xml:space="preserve"> </w:t>
+      </w:r>
+      <w:proofErr w:type="spellStart"/>
+      <w:r>
+        <w:rPr>
+          <w:rFonts w:ascii="Arial" w:eastAsia="Times New Roman" w:hAnsi="Arial" w:cs="Arial"/>
+          <w:bCs/>
+          <w:color w:val="000000" w:themeColor="text1"/>
+          <w:kern w:val="0"/>
+          <w:sz w:val="21"/>
+          <w:szCs w:val="21"/>
+          <w14:ligatures w14:val="none"/>
+        </w:rPr>
+        <w:t>PyTorch</w:t>
+      </w:r>
+      <w:proofErr w:type="spellEnd"/>
+      <w:r>
+        <w:rPr>
+          <w:rFonts w:ascii="Arial" w:eastAsia="Times New Roman" w:hAnsi="Arial" w:cs="Arial"/>
+          <w:bCs/>
+          <w:color w:val="000000" w:themeColor="text1"/>
+          <w:kern w:val="0"/>
+          <w:sz w:val="21"/>
+          <w:szCs w:val="21"/>
+          <w14:ligatures w14:val="none"/>
+        </w:rPr>
+        <w:t>,</w:t>
+      </w:r>
+      <w:r>
+        <w:rPr>
+          <w:rFonts w:ascii="Arial" w:eastAsia="Times New Roman" w:hAnsi="Arial" w:cs="Arial"/>
+          <w:bCs/>
+          <w:color w:val="000000" w:themeColor="text1"/>
+          <w:kern w:val="0"/>
+          <w:sz w:val="21"/>
+          <w:szCs w:val="21"/>
+          <w14:ligatures w14:val="none"/>
+        </w:rPr>
+        <w:t xml:space="preserve"> </w:t>
+      </w:r>
+      <w:r>
+        <w:rPr>
+          <w:rFonts w:ascii="Arial" w:eastAsia="Times New Roman" w:hAnsi="Arial" w:cs="Arial"/>
+          <w:bCs/>
+          <w:color w:val="000000" w:themeColor="text1"/>
+          <w:kern w:val="0"/>
+          <w:sz w:val="21"/>
+          <w:szCs w:val="21"/>
+          <w14:ligatures w14:val="none"/>
+        </w:rPr>
+        <w:t>Lambda</w:t>
+      </w:r>
+      <w:r>
+        <w:rPr>
+          <w:rFonts w:ascii="Arial" w:eastAsia="Times New Roman" w:hAnsi="Arial" w:cs="Arial"/>
+          <w:bCs/>
+          <w:color w:val="000000" w:themeColor="text1"/>
+          <w:kern w:val="0"/>
+          <w:sz w:val="21"/>
+          <w:szCs w:val="21"/>
+          <w14:ligatures w14:val="none"/>
+        </w:rPr>
+        <w:t xml:space="preserve"> (Cloud computing)</w:t>
+      </w:r>
+      <w:r>
+        <w:rPr>
+          <w:rFonts w:ascii="Arial" w:eastAsia="Times New Roman" w:hAnsi="Arial" w:cs="Arial"/>
+          <w:bCs/>
+          <w:color w:val="000000" w:themeColor="text1"/>
+          <w:kern w:val="0"/>
+          <w:sz w:val="21"/>
+          <w:szCs w:val="21"/>
+          <w14:ligatures w14:val="none"/>
+        </w:rPr>
+        <w:t xml:space="preserve"> on </w:t>
+      </w:r>
+      <w:r>
+        <w:rPr>
+          <w:rFonts w:ascii="Arial" w:eastAsia="Times New Roman" w:hAnsi="Arial" w:cs="Arial"/>
+          <w:bCs/>
+          <w:color w:val="000000" w:themeColor="text1"/>
+          <w:kern w:val="0"/>
+          <w:sz w:val="21"/>
+          <w:szCs w:val="21"/>
+          <w14:ligatures w14:val="none"/>
+        </w:rPr>
+        <w:t xml:space="preserve">Q&amp;A tasks </w:t>
+      </w:r>
+      <w:r>
+        <w:rPr>
+          <w:rFonts w:ascii="Arial" w:eastAsia="Times New Roman" w:hAnsi="Arial" w:cs="Arial"/>
+          <w:bCs/>
+          <w:color w:val="000000" w:themeColor="text1"/>
+          <w:kern w:val="0"/>
+          <w:sz w:val="21"/>
+          <w:szCs w:val="21"/>
+          <w14:ligatures w14:val="none"/>
+        </w:rPr>
+        <w:t>and hosted on Cloud Run</w:t>
+      </w:r>
+      <w:r>
+        <w:rPr>
+          <w:rFonts w:ascii="Arial" w:eastAsia="Times New Roman" w:hAnsi="Arial" w:cs="Arial"/>
+          <w:bCs/>
+          <w:color w:val="000000" w:themeColor="text1"/>
+          <w:kern w:val="0"/>
+          <w:sz w:val="21"/>
+          <w:szCs w:val="21"/>
+          <w14:ligatures w14:val="none"/>
+        </w:rPr>
+        <w:t xml:space="preserve"> (Google Cloud Platform)</w:t>
+      </w:r>
+      <w:r>
+        <w:rPr>
+          <w:rFonts w:ascii="Arial" w:eastAsia="Times New Roman" w:hAnsi="Arial" w:cs="Arial"/>
+          <w:bCs/>
+          <w:color w:val="000000" w:themeColor="text1"/>
+          <w:kern w:val="0"/>
+          <w:sz w:val="21"/>
+          <w:szCs w:val="21"/>
+          <w14:ligatures w14:val="none"/>
+        </w:rPr>
+        <w:t>.</w:t>
+      </w:r>
+    </w:p>
+    <w:p>
+      <w:pPr>
+        <w:pStyle w:val="ListParagraph"/>
+        <w:numPr>
+          <w:ilvl w:val="0"/>
+          <w:numId w:val="39"/>
+        </w:numPr>
+        <w:spacing w:after="0" w:line="276" w:lineRule="auto"/>
+        <w:rPr>
+          <w:rFonts w:ascii="Arial" w:eastAsia="Times New Roman" w:hAnsi="Arial" w:cs="Arial"/>
+          <w:bCs/>
+          <w:color w:val="000000" w:themeColor="text1"/>
+          <w:kern w:val="0"/>
+          <w:sz w:val="21"/>
+          <w:szCs w:val="21"/>
+          <w14:ligatures w14:val="none"/>
+        </w:rPr>
+      </w:pPr>
+      <w:r>
+        <w:rPr>
+          <w:rFonts w:ascii="Arial" w:eastAsia="Times New Roman" w:hAnsi="Arial" w:cs="Arial"/>
+          <w:bCs/>
+          <w:color w:val="000000" w:themeColor="text1"/>
+          <w:kern w:val="0"/>
+          <w:sz w:val="21"/>
+          <w:szCs w:val="21"/>
+          <w14:ligatures w14:val="none"/>
+        </w:rPr>
+        <w:t xml:space="preserve">Led </w:t>
+      </w:r>
+      <w:r>
+        <w:rPr>
+          <w:rFonts w:ascii="Arial" w:eastAsia="Times New Roman" w:hAnsi="Arial" w:cs="Arial"/>
+          <w:bCs/>
+          <w:color w:val="000000" w:themeColor="text1"/>
+          <w:kern w:val="0"/>
+          <w:sz w:val="21"/>
+          <w:szCs w:val="21"/>
+          <w14:ligatures w14:val="none"/>
+        </w:rPr>
+        <w:t>Dataset curation</w:t>
+      </w:r>
+      <w:r>
+        <w:rPr>
+          <w:rFonts w:ascii="Arial" w:eastAsia="Times New Roman" w:hAnsi="Arial" w:cs="Arial"/>
+          <w:bCs/>
+          <w:color w:val="000000" w:themeColor="text1"/>
+          <w:kern w:val="0"/>
+          <w:sz w:val="21"/>
+          <w:szCs w:val="21"/>
+          <w14:ligatures w14:val="none"/>
+        </w:rPr>
+        <w:t xml:space="preserve"> using pandas, </w:t>
+      </w:r>
+      <w:proofErr w:type="spellStart"/>
+      <w:r>
+        <w:rPr>
+          <w:rFonts w:ascii="Arial" w:eastAsia="Times New Roman" w:hAnsi="Arial" w:cs="Arial"/>
+          <w:bCs/>
+          <w:color w:val="000000" w:themeColor="text1"/>
+          <w:kern w:val="0"/>
+          <w:sz w:val="21"/>
+          <w:szCs w:val="21"/>
+          <w14:ligatures w14:val="none"/>
+        </w:rPr>
+        <w:t>numpy</w:t>
+      </w:r>
+      <w:proofErr w:type="spellEnd"/>
+      <w:r>
+        <w:rPr>
+          <w:rFonts w:ascii="Arial" w:eastAsia="Times New Roman" w:hAnsi="Arial" w:cs="Arial"/>
+          <w:bCs/>
+          <w:color w:val="000000" w:themeColor="text1"/>
+          <w:kern w:val="0"/>
+          <w:sz w:val="21"/>
+          <w:szCs w:val="21"/>
+          <w14:ligatures w14:val="none"/>
+        </w:rPr>
+        <w:t xml:space="preserve"> and </w:t>
+      </w:r>
+      <w:r>
+        <w:rPr>
+          <w:rFonts w:ascii="Arial" w:eastAsia="Times New Roman" w:hAnsi="Arial" w:cs="Arial"/>
+          <w:bCs/>
+          <w:color w:val="000000" w:themeColor="text1"/>
+          <w:kern w:val="0"/>
+          <w:sz w:val="21"/>
+          <w:szCs w:val="21"/>
+          <w14:ligatures w14:val="none"/>
+        </w:rPr>
+        <w:t>datasets library</w:t>
+      </w:r>
+      <w:r>
+        <w:rPr>
+          <w:rFonts w:ascii="Arial" w:eastAsia="Times New Roman" w:hAnsi="Arial" w:cs="Arial"/>
+          <w:bCs/>
+          <w:color w:val="000000" w:themeColor="text1"/>
+          <w:kern w:val="0"/>
+          <w:sz w:val="21"/>
+          <w:szCs w:val="21"/>
+          <w14:ligatures w14:val="none"/>
+        </w:rPr>
+        <w:t xml:space="preserve"> </w:t>
+      </w:r>
+    </w:p>
+    <w:p>
+      <w:pPr>
+        <w:pStyle w:val="ListParagraph"/>
+        <w:numPr>
+          <w:ilvl w:val="0"/>
+          <w:numId w:val="39"/>
+        </w:numPr>
+        <w:spacing w:after="0" w:line="276" w:lineRule="auto"/>
+        <w:rPr>
+          <w:rFonts w:ascii="Arial" w:eastAsia="Times New Roman" w:hAnsi="Arial" w:cs="Arial"/>
+          <w:bCs/>
+          <w:color w:val="000000" w:themeColor="text1"/>
+          <w:kern w:val="0"/>
+          <w:sz w:val="21"/>
+          <w:szCs w:val="21"/>
+          <w14:ligatures w14:val="none"/>
+        </w:rPr>
+      </w:pPr>
+      <w:r>
+        <w:rPr>
+          <w:rFonts w:ascii="Arial" w:eastAsia="Times New Roman" w:hAnsi="Arial" w:cs="Arial"/>
+          <w:bCs/>
+          <w:color w:val="000000" w:themeColor="text1"/>
+          <w:kern w:val="0"/>
+          <w:sz w:val="21"/>
+          <w:szCs w:val="21"/>
+          <w14:ligatures w14:val="none"/>
+        </w:rPr>
+        <w:t>Used</w:t>
+      </w:r>
+      <w:r>
+        <w:rPr>
+          <w:rFonts w:ascii="Arial" w:eastAsia="Times New Roman" w:hAnsi="Arial" w:cs="Arial"/>
+          <w:bCs/>
+          <w:color w:val="000000" w:themeColor="text1"/>
+          <w:kern w:val="0"/>
+          <w:sz w:val="21"/>
+          <w:szCs w:val="21"/>
+          <w14:ligatures w14:val="none"/>
+        </w:rPr>
+        <w:t xml:space="preserve"> Lo</w:t>
+      </w:r>
+      <w:r>
+        <w:rPr>
+          <w:rFonts w:ascii="Arial" w:eastAsia="Times New Roman" w:hAnsi="Arial" w:cs="Arial"/>
+          <w:bCs/>
+          <w:color w:val="000000" w:themeColor="text1"/>
+          <w:kern w:val="0"/>
+          <w:sz w:val="21"/>
+          <w:szCs w:val="21"/>
+          <w14:ligatures w14:val="none"/>
+        </w:rPr>
+        <w:t>w Rank Adaptation</w:t>
+      </w:r>
+      <w:r>
+        <w:rPr>
+          <w:rFonts w:ascii="Arial" w:eastAsia="Times New Roman" w:hAnsi="Arial" w:cs="Arial"/>
+          <w:bCs/>
+          <w:color w:val="000000" w:themeColor="text1"/>
+          <w:kern w:val="0"/>
+          <w:sz w:val="21"/>
+          <w:szCs w:val="21"/>
+          <w14:ligatures w14:val="none"/>
+        </w:rPr>
+        <w:t xml:space="preserve"> (</w:t>
+      </w:r>
+      <w:proofErr w:type="spellStart"/>
+      <w:r>
+        <w:rPr>
+          <w:rFonts w:ascii="Arial" w:eastAsia="Times New Roman" w:hAnsi="Arial" w:cs="Arial"/>
+          <w:bCs/>
+          <w:color w:val="000000" w:themeColor="text1"/>
+          <w:kern w:val="0"/>
+          <w:sz w:val="21"/>
+          <w:szCs w:val="21"/>
+          <w14:ligatures w14:val="none"/>
+        </w:rPr>
+        <w:t>LoRA</w:t>
+      </w:r>
+      <w:proofErr w:type="spellEnd"/>
+      <w:r>
+        <w:rPr>
+          <w:rFonts w:ascii="Arial" w:eastAsia="Times New Roman" w:hAnsi="Arial" w:cs="Arial"/>
+          <w:bCs/>
+          <w:color w:val="000000" w:themeColor="text1"/>
+          <w:kern w:val="0"/>
+          <w:sz w:val="21"/>
+          <w:szCs w:val="21"/>
+          <w14:ligatures w14:val="none"/>
+        </w:rPr>
+        <w:t>)</w:t>
+      </w:r>
+      <w:r>
+        <w:rPr>
+          <w:rFonts w:ascii="Arial" w:eastAsia="Times New Roman" w:hAnsi="Arial" w:cs="Arial"/>
+          <w:bCs/>
+          <w:color w:val="000000" w:themeColor="text1"/>
+          <w:kern w:val="0"/>
+          <w:sz w:val="21"/>
+          <w:szCs w:val="21"/>
+          <w14:ligatures w14:val="none"/>
+        </w:rPr>
+        <w:t xml:space="preserve"> method</w:t>
+      </w:r>
+      <w:r>
+        <w:rPr>
+          <w:rFonts w:ascii="Arial" w:eastAsia="Times New Roman" w:hAnsi="Arial" w:cs="Arial"/>
+          <w:bCs/>
+          <w:color w:val="000000" w:themeColor="text1"/>
+          <w:kern w:val="0"/>
+          <w:sz w:val="21"/>
+          <w:szCs w:val="21"/>
+          <w14:ligatures w14:val="none"/>
+        </w:rPr>
+        <w:t xml:space="preserve"> from transformers library</w:t>
+      </w:r>
+      <w:r>
+        <w:rPr>
+          <w:rFonts w:ascii="Arial" w:eastAsia="Times New Roman" w:hAnsi="Arial" w:cs="Arial"/>
+          <w:bCs/>
+          <w:color w:val="000000" w:themeColor="text1"/>
+          <w:kern w:val="0"/>
+          <w:sz w:val="21"/>
+          <w:szCs w:val="21"/>
+          <w14:ligatures w14:val="none"/>
+        </w:rPr>
+        <w:t xml:space="preserve"> for cost efficient training</w:t>
+      </w:r>
+      <w:r>
+        <w:rPr>
+          <w:rFonts w:ascii="Arial" w:eastAsia="Times New Roman" w:hAnsi="Arial" w:cs="Arial"/>
+          <w:bCs/>
+          <w:color w:val="000000" w:themeColor="text1"/>
+          <w:kern w:val="0"/>
+          <w:sz w:val="21"/>
+          <w:szCs w:val="21"/>
+          <w14:ligatures w14:val="none"/>
+        </w:rPr>
+        <w:t xml:space="preserve"> </w:t>
+      </w:r>
+    </w:p>
+    <w:p>
+      <w:pPr>
+        <w:pStyle w:val="ListParagraph"/>
+        <w:numPr>
+          <w:ilvl w:val="0"/>
+          <w:numId w:val="39"/>
+        </w:numPr>
+        <w:spacing w:after="0" w:line="276" w:lineRule="auto"/>
+        <w:rPr>
+          <w:rFonts w:ascii="Arial" w:eastAsia="Times New Roman" w:hAnsi="Arial" w:cs="Arial"/>
+          <w:bCs/>
+          <w:color w:val="000000" w:themeColor="text1"/>
+          <w:kern w:val="0"/>
+          <w:sz w:val="21"/>
+          <w:szCs w:val="21"/>
+          <w14:ligatures w14:val="none"/>
+        </w:rPr>
+      </w:pPr>
+      <w:r>
+        <w:rPr>
+          <w:rFonts w:ascii="Arial" w:eastAsia="Times New Roman" w:hAnsi="Arial" w:cs="Arial"/>
+          <w:bCs/>
+          <w:color w:val="000000" w:themeColor="text1"/>
+          <w:kern w:val="0"/>
+          <w:sz w:val="21"/>
+          <w:szCs w:val="21"/>
+          <w14:ligatures w14:val="none"/>
+        </w:rPr>
+        <w:t>E</w:t>
+      </w:r>
+      <w:r>
+        <w:rPr>
+          <w:rFonts w:ascii="Arial" w:eastAsia="Times New Roman" w:hAnsi="Arial" w:cs="Arial"/>
+          <w:bCs/>
+          <w:color w:val="000000" w:themeColor="text1"/>
+          <w:kern w:val="0"/>
+          <w:sz w:val="21"/>
+          <w:szCs w:val="21"/>
+          <w14:ligatures w14:val="none"/>
+        </w:rPr>
+        <w:t>valuated model</w:t>
+      </w:r>
+      <w:r>
+        <w:rPr>
+          <w:rFonts w:ascii="Arial" w:eastAsia="Times New Roman" w:hAnsi="Arial" w:cs="Arial"/>
+          <w:bCs/>
+          <w:color w:val="000000" w:themeColor="text1"/>
+          <w:kern w:val="0"/>
+          <w:sz w:val="21"/>
+          <w:szCs w:val="21"/>
+          <w14:ligatures w14:val="none"/>
+        </w:rPr>
+        <w:t xml:space="preserve"> and hyperparameters tuned</w:t>
+      </w:r>
+      <w:r>
+        <w:rPr>
+          <w:rFonts w:ascii="Arial" w:eastAsia="Times New Roman" w:hAnsi="Arial" w:cs="Arial"/>
+          <w:bCs/>
+          <w:color w:val="000000" w:themeColor="text1"/>
+          <w:kern w:val="0"/>
+          <w:sz w:val="21"/>
+          <w:szCs w:val="21"/>
+          <w14:ligatures w14:val="none"/>
+        </w:rPr>
+        <w:t xml:space="preserve"> to achieve</w:t>
+      </w:r>
+      <w:r>
+        <w:rPr>
+          <w:rFonts w:ascii="Arial" w:eastAsia="Times New Roman" w:hAnsi="Arial" w:cs="Arial"/>
+          <w:bCs/>
+          <w:color w:val="000000" w:themeColor="text1"/>
+          <w:kern w:val="0"/>
+          <w:sz w:val="21"/>
+          <w:szCs w:val="21"/>
+          <w14:ligatures w14:val="none"/>
+        </w:rPr>
+        <w:t xml:space="preserve"> very low valuation loss</w:t>
+      </w:r>
+      <w:r>
+        <w:rPr>
+          <w:rFonts w:ascii="Arial" w:eastAsia="Times New Roman" w:hAnsi="Arial" w:cs="Arial"/>
+          <w:bCs/>
+          <w:color w:val="000000" w:themeColor="text1"/>
+          <w:kern w:val="0"/>
+          <w:sz w:val="21"/>
+          <w:szCs w:val="21"/>
+          <w14:ligatures w14:val="none"/>
+        </w:rPr>
+        <w:t>, tracked</w:t>
+      </w:r>
+      <w:r>
+        <w:rPr>
+          <w:rFonts w:ascii="Arial" w:eastAsia="Times New Roman" w:hAnsi="Arial" w:cs="Arial"/>
+          <w:bCs/>
+          <w:color w:val="000000" w:themeColor="text1"/>
+          <w:kern w:val="0"/>
+          <w:sz w:val="21"/>
+          <w:szCs w:val="21"/>
+          <w14:ligatures w14:val="none"/>
+        </w:rPr>
+        <w:t xml:space="preserve"> using </w:t>
+      </w:r>
+      <w:proofErr w:type="spellStart"/>
+      <w:r>
+        <w:rPr>
+          <w:rFonts w:ascii="Arial" w:eastAsia="Times New Roman" w:hAnsi="Arial" w:cs="Arial"/>
+          <w:bCs/>
+          <w:color w:val="000000" w:themeColor="text1"/>
+          <w:kern w:val="0"/>
+          <w:sz w:val="21"/>
+          <w:szCs w:val="21"/>
+          <w14:ligatures w14:val="none"/>
+        </w:rPr>
+        <w:t>wandb</w:t>
+      </w:r>
+      <w:proofErr w:type="spellEnd"/>
+      <w:r>
+        <w:rPr>
+          <w:rFonts w:ascii="Arial" w:eastAsia="Times New Roman" w:hAnsi="Arial" w:cs="Arial"/>
+          <w:bCs/>
+          <w:color w:val="000000" w:themeColor="text1"/>
+          <w:kern w:val="0"/>
+          <w:sz w:val="21"/>
+          <w:szCs w:val="21"/>
+          <w14:ligatures w14:val="none"/>
+        </w:rPr>
+        <w:t xml:space="preserve"> (</w:t>
+      </w:r>
+      <w:r>
+        <w:rPr>
+          <w:rFonts w:ascii="Arial" w:eastAsia="Times New Roman" w:hAnsi="Arial" w:cs="Arial"/>
+          <w:bCs/>
+          <w:color w:val="000000" w:themeColor="text1"/>
+          <w:kern w:val="0"/>
+          <w:sz w:val="21"/>
+          <w:szCs w:val="21"/>
+          <w14:ligatures w14:val="none"/>
+        </w:rPr>
+        <w:t>model logging and experiment tracking</w:t>
+      </w:r>
+      <w:r>
+        <w:rPr>
+          <w:rFonts w:ascii="Arial" w:eastAsia="Times New Roman" w:hAnsi="Arial" w:cs="Arial"/>
+          <w:bCs/>
+          <w:color w:val="000000" w:themeColor="text1"/>
+          <w:kern w:val="0"/>
+          <w:sz w:val="21"/>
+          <w:szCs w:val="21"/>
+          <w14:ligatures w14:val="none"/>
+        </w:rPr>
+        <w:t>)</w:t>
+      </w:r>
+      <w:r>
+        <w:rPr>
+          <w:rFonts w:ascii="Arial" w:eastAsia="Times New Roman" w:hAnsi="Arial" w:cs="Arial"/>
+          <w:bCs/>
+          <w:color w:val="000000" w:themeColor="text1"/>
+          <w:kern w:val="0"/>
+          <w:sz w:val="21"/>
+          <w:szCs w:val="21"/>
+          <w14:ligatures w14:val="none"/>
+        </w:rPr>
+        <w:t>.</w:t>
+      </w:r>
+    </w:p>
+    <w:p>
+      <w:pPr>
+        <w:pStyle w:val="ListParagraph"/>
+        <w:numPr>
+          <w:ilvl w:val="0"/>
+          <w:numId w:val="39"/>
+        </w:numPr>
+        <w:spacing w:after="0" w:line="276" w:lineRule="auto"/>
+        <w:rPr>
+          <w:rFonts w:ascii="Arial" w:eastAsia="Times New Roman" w:hAnsi="Arial" w:cs="Arial"/>
+          <w:bCs/>
+          <w:i/>
+          <w:iCs/>
+          <w:color w:val="000000" w:themeColor="text1"/>
+          <w:kern w:val="0"/>
+          <w:sz w:val="21"/>
+          <w:szCs w:val="21"/>
+          <w14:ligatures w14:val="none"/>
+        </w:rPr>
+      </w:pPr>
+      <w:r>
+        <w:rPr>
+          <w:rFonts w:ascii="Arial" w:eastAsia="Times New Roman" w:hAnsi="Arial" w:cs="Arial"/>
+          <w:bCs/>
+          <w:color w:val="000000" w:themeColor="text1"/>
+          <w:kern w:val="0"/>
+          <w:sz w:val="21"/>
+          <w:szCs w:val="21"/>
+          <w14:ligatures w14:val="none"/>
+        </w:rPr>
+        <w:t xml:space="preserve">Additionally, </w:t>
+      </w:r>
+      <w:proofErr w:type="gramStart"/>
+      <w:r>
+        <w:rPr>
+          <w:rFonts w:ascii="Arial" w:eastAsia="Times New Roman" w:hAnsi="Arial" w:cs="Arial"/>
+          <w:bCs/>
+          <w:color w:val="000000" w:themeColor="text1"/>
+          <w:kern w:val="0"/>
+          <w:sz w:val="21"/>
+          <w:szCs w:val="21"/>
+          <w14:ligatures w14:val="none"/>
+        </w:rPr>
+        <w:t>Developed</w:t>
+      </w:r>
+      <w:proofErr w:type="gramEnd"/>
+      <w:r>
+        <w:rPr>
+          <w:rFonts w:ascii="Arial" w:eastAsia="Times New Roman" w:hAnsi="Arial" w:cs="Arial"/>
+          <w:bCs/>
+          <w:color w:val="000000" w:themeColor="text1"/>
+          <w:kern w:val="0"/>
+          <w:sz w:val="21"/>
+          <w:szCs w:val="21"/>
+          <w14:ligatures w14:val="none"/>
+        </w:rPr>
+        <w:t xml:space="preserve"> an AI-powered Outreach </w:t>
+      </w:r>
+      <w:r>
+        <w:rPr>
+          <w:rFonts w:ascii="Arial" w:eastAsia="Times New Roman" w:hAnsi="Arial" w:cs="Arial"/>
+          <w:bCs/>
+          <w:color w:val="000000" w:themeColor="text1"/>
+          <w:kern w:val="0"/>
+          <w:sz w:val="21"/>
+          <w:szCs w:val="21"/>
+          <w14:ligatures w14:val="none"/>
+        </w:rPr>
+        <w:t>Agent</w:t>
+      </w:r>
+      <w:r>
+        <w:rPr>
+          <w:rFonts w:ascii="Arial" w:eastAsia="Times New Roman" w:hAnsi="Arial" w:cs="Arial"/>
+          <w:bCs/>
+          <w:color w:val="000000" w:themeColor="text1"/>
+          <w:kern w:val="0"/>
+          <w:sz w:val="21"/>
+          <w:szCs w:val="21"/>
+          <w14:ligatures w14:val="none"/>
+        </w:rPr>
+        <w:t xml:space="preserve"> using </w:t>
+      </w:r>
+      <w:proofErr w:type="spellStart"/>
+      <w:r>
+        <w:rPr>
+          <w:rFonts w:ascii="Arial" w:eastAsia="Times New Roman" w:hAnsi="Arial" w:cs="Arial"/>
+          <w:bCs/>
+          <w:color w:val="000000" w:themeColor="text1"/>
+          <w:kern w:val="0"/>
+          <w:sz w:val="21"/>
+          <w:szCs w:val="21"/>
+          <w14:ligatures w14:val="none"/>
+        </w:rPr>
+        <w:t>Lang</w:t>
+      </w:r>
+      <w:r>
+        <w:rPr>
+          <w:rFonts w:ascii="Arial" w:eastAsia="Times New Roman" w:hAnsi="Arial" w:cs="Arial"/>
+          <w:bCs/>
+          <w:color w:val="000000" w:themeColor="text1"/>
+          <w:kern w:val="0"/>
+          <w:sz w:val="21"/>
+          <w:szCs w:val="21"/>
+          <w14:ligatures w14:val="none"/>
+        </w:rPr>
+        <w:t>chain</w:t>
+      </w:r>
+      <w:proofErr w:type="spellEnd"/>
+      <w:r>
+        <w:rPr>
+          <w:rFonts w:ascii="Arial" w:eastAsia="Times New Roman" w:hAnsi="Arial" w:cs="Arial"/>
+          <w:bCs/>
+          <w:color w:val="000000" w:themeColor="text1"/>
+          <w:kern w:val="0"/>
+          <w:sz w:val="21"/>
+          <w:szCs w:val="21"/>
+          <w14:ligatures w14:val="none"/>
+        </w:rPr>
+        <w:t xml:space="preserve">, Exa.ai along with OpenAI API Integration </w:t>
+      </w:r>
+      <w:r>
+        <w:rPr>
+          <w:rFonts w:ascii="Arial" w:eastAsia="Times New Roman" w:hAnsi="Arial" w:cs="Arial"/>
+          <w:bCs/>
+          <w:color w:val="000000" w:themeColor="text1"/>
+          <w:kern w:val="0"/>
+          <w:sz w:val="21"/>
+          <w:szCs w:val="21"/>
+          <w14:ligatures w14:val="none"/>
+        </w:rPr>
+        <w:t>to automate messaging workflows. Currently used by 14+ interns to scale weekly outreach with minimal effort.</w:t>
+      </w:r>
+    </w:p>
+    <w:p>
+      <w:pPr>
+        <w:spacing w:after="0" w:line="276" w:lineRule="auto"/>
+        <w:rPr>
+          <w:rFonts w:ascii="Arial" w:eastAsia="Times New Roman" w:hAnsi="Arial" w:cs="Arial"/>
+          <w:bCs/>
+          <w:i/>
+          <w:iCs/>
+          <w:color w:val="000000" w:themeColor="text1"/>
+          <w:kern w:val="0"/>
+          <w:sz w:val="21"/>
+          <w:szCs w:val="21"/>
+          <w14:ligatures w14:val="none"/>
+        </w:rPr>
+      </w:pPr>
+    </w:p>
+    <w:p>
+      <w:pPr>
         <w:pBdr>
           <w:top w:val="nil"/>
           <w:left w:val="nil"/>
@@ -649,7 +1754,7 @@
           <w:sz w:val="21"/>
           <w:szCs w:val="21"/>
         </w:rPr>
-        <w:t>AI Engineering Intern, Routes Technologies, Remote, TX</w:t>
+        <w:t>ML Engineering Intern, Routes Technologies, Remote, TX</w:t>
       </w:r>
       <w:r>
         <w:rPr>
@@ -674,7 +1779,20 @@
           <w:sz w:val="21"/>
           <w:szCs w:val="21"/>
         </w:rPr>
-        <w:t>Oct 2025 – Jan 2026</w:t>
+        <w:tab/>
+      </w:r>
+      <w:r>
+        <w:rPr>
+          <w:rFonts w:ascii="Arial" w:eastAsia="Calibri" w:hAnsi="Arial" w:cs="Arial"/>
+          <w:bCs/>
+          <w:i/>
+          <w:iCs/>
+          <w:color w:val="000000"/>
+          <w:sz w:val="21"/>
+          <w:szCs w:val="21"/>
+        </w:rPr>
+        <w:tab/>
+        <w:t xml:space="preserve">                  Oct 2025 – Present</w:t>
       </w:r>
     </w:p>
     <w:p>
@@ -682,148 +1800,12 @@
         <w:pStyle w:val="ListParagraph"/>
         <w:numPr>
           <w:ilvl w:val="0"/>
-          <w:numId w:val="39"/>
+          <w:numId w:val="1"/>
         </w:numPr>
         <w:spacing w:after="0" w:line="276" w:lineRule="auto"/>
         <w:rPr>
           <w:rFonts w:ascii="Arial" w:eastAsia="Times New Roman" w:hAnsi="Arial" w:cs="Arial"/>
           <w:bCs/>
-          <w:color w:val="000000" w:themeColor="text1"/>
-          <w:kern w:val="0"/>
-          <w:sz w:val="21"/>
-          <w:szCs w:val="21"/>
-          <w14:ligatures w14:val="none"/>
-        </w:rPr>
-      </w:pPr>
-      <w:r>
-        <w:rPr>
-          <w:rFonts w:ascii="Arial" w:eastAsia="Times New Roman" w:hAnsi="Arial" w:cs="Arial"/>
-          <w:bCs/>
-          <w:color w:val="000000" w:themeColor="text1"/>
-          <w:kern w:val="0"/>
-          <w:sz w:val="21"/>
-          <w:szCs w:val="21"/>
-          <w14:ligatures w14:val="none"/>
-        </w:rPr>
-        <w:t>Contributed with the team to finetune a Qwen-2.5-7B-param using Huggingface, PyTorch, Lambda (Cloud computing) on Q&amp;A tasks and hosted on Cloud Run (Google Cloud Platform).</w:t>
-      </w:r>
-    </w:p>
-    <w:p>
-      <w:pPr>
-        <w:pStyle w:val="ListParagraph"/>
-        <w:numPr>
-          <w:ilvl w:val="0"/>
-          <w:numId w:val="39"/>
-        </w:numPr>
-        <w:spacing w:after="0" w:line="276" w:lineRule="auto"/>
-        <w:rPr>
-          <w:rFonts w:ascii="Arial" w:eastAsia="Times New Roman" w:hAnsi="Arial" w:cs="Arial"/>
-          <w:bCs/>
-          <w:color w:val="000000" w:themeColor="text1"/>
-          <w:kern w:val="0"/>
-          <w:sz w:val="21"/>
-          <w:szCs w:val="21"/>
-          <w14:ligatures w14:val="none"/>
-        </w:rPr>
-      </w:pPr>
-      <w:r>
-        <w:rPr>
-          <w:rFonts w:ascii="Arial" w:eastAsia="Times New Roman" w:hAnsi="Arial" w:cs="Arial"/>
-          <w:bCs/>
-          <w:color w:val="000000" w:themeColor="text1"/>
-          <w:kern w:val="0"/>
-          <w:sz w:val="21"/>
-          <w:szCs w:val="21"/>
-          <w14:ligatures w14:val="none"/>
-        </w:rPr>
-        <w:t xml:space="preserve">Led Dataset curation using pandas, numpy and datasets library </w:t>
-      </w:r>
-    </w:p>
-    <w:p>
-      <w:pPr>
-        <w:pStyle w:val="ListParagraph"/>
-        <w:numPr>
-          <w:ilvl w:val="0"/>
-          <w:numId w:val="39"/>
-        </w:numPr>
-        <w:spacing w:after="0" w:line="276" w:lineRule="auto"/>
-        <w:rPr>
-          <w:rFonts w:ascii="Arial" w:eastAsia="Times New Roman" w:hAnsi="Arial" w:cs="Arial"/>
-          <w:bCs/>
-          <w:color w:val="000000" w:themeColor="text1"/>
-          <w:kern w:val="0"/>
-          <w:sz w:val="21"/>
-          <w:szCs w:val="21"/>
-          <w14:ligatures w14:val="none"/>
-        </w:rPr>
-      </w:pPr>
-      <w:r>
-        <w:rPr>
-          <w:rFonts w:ascii="Arial" w:eastAsia="Times New Roman" w:hAnsi="Arial" w:cs="Arial"/>
-          <w:bCs/>
-          <w:color w:val="000000" w:themeColor="text1"/>
-          <w:kern w:val="0"/>
-          <w:sz w:val="21"/>
-          <w:szCs w:val="21"/>
-          <w14:ligatures w14:val="none"/>
-        </w:rPr>
-        <w:t xml:space="preserve">Used Low Rank Adaptation (LoRA) method from transformers library for cost efficient training </w:t>
-      </w:r>
-    </w:p>
-    <w:p>
-      <w:pPr>
-        <w:pStyle w:val="ListParagraph"/>
-        <w:numPr>
-          <w:ilvl w:val="0"/>
-          <w:numId w:val="39"/>
-        </w:numPr>
-        <w:spacing w:after="0" w:line="276" w:lineRule="auto"/>
-        <w:rPr>
-          <w:rFonts w:ascii="Arial" w:eastAsia="Times New Roman" w:hAnsi="Arial" w:cs="Arial"/>
-          <w:bCs/>
-          <w:color w:val="000000" w:themeColor="text1"/>
-          <w:kern w:val="0"/>
-          <w:sz w:val="21"/>
-          <w:szCs w:val="21"/>
-          <w14:ligatures w14:val="none"/>
-        </w:rPr>
-      </w:pPr>
-      <w:r>
-        <w:rPr>
-          <w:rFonts w:ascii="Arial" w:eastAsia="Times New Roman" w:hAnsi="Arial" w:cs="Arial"/>
-          <w:bCs/>
-          <w:color w:val="000000" w:themeColor="text1"/>
-          <w:kern w:val="0"/>
-          <w:sz w:val="21"/>
-          <w:szCs w:val="21"/>
-          <w14:ligatures w14:val="none"/>
-        </w:rPr>
-        <w:t>Evaluated model and hyperparameters tuned to achieve very low valuation loss, tracked using wandb (model logging a</w:t>
-      </w:r>
-      <w:r>
-        <w:rPr>
-          <w:rFonts w:ascii="Arial" w:eastAsia="Times New Roman" w:hAnsi="Arial" w:cs="Arial"/>
-          <w:bCs/>
-          <w:color w:val="000000" w:themeColor="text1"/>
-          <w:kern w:val="0"/>
-          <w:sz w:val="21"/>
-          <w:szCs w:val="21"/>
-          <w14:ligatures w14:val="none"/>
-        </w:rPr>
-        <w:t>nd experiment tracking).</w:t>
-      </w:r>
-    </w:p>
-    <w:p>
-      <w:pPr>
-        <w:pStyle w:val="ListParagraph"/>
-        <w:numPr>
-          <w:ilvl w:val="0"/>
-          <w:numId w:val="39"/>
-        </w:numPr>
-        <w:spacing w:after="0" w:line="276" w:lineRule="auto"/>
-        <w:rPr>
-          <w:rFonts w:ascii="Arial" w:eastAsia="Times New Roman" w:hAnsi="Arial" w:cs="Arial"/>
-          <w:bCs/>
           <w:i/>
           <w:iCs/>
           <w:color w:val="000000" w:themeColor="text1"/>
@@ -843,895 +1825,83 @@
           <w:szCs w:val="21"/>
           <w14:ligatures w14:val="none"/>
         </w:rPr>
-        <w:t>Additionally, Developed an AI-powered Outreach Agent using Langchain, Exa.ai along with OpenAI API Integration to automate messaging workflows. Currently used by 14+ interns to scale weekly outreach with minimal effort.</w:t>
-      </w:r>
-    </w:p>
-    <w:p>
-      <w:pPr>
-        <w:spacing w:after="0" w:line="276" w:lineRule="auto"/>
+        <w:t xml:space="preserve">Working cross functionally to </w:t>
+      </w:r>
+      <w:r>
         <w:rPr>
           <w:rFonts w:ascii="Arial" w:eastAsia="Times New Roman" w:hAnsi="Arial" w:cs="Arial"/>
           <w:bCs/>
-          <w:i/>
-          <w:iCs/>
           <w:color w:val="000000" w:themeColor="text1"/>
           <w:kern w:val="0"/>
           <w:sz w:val="21"/>
           <w:szCs w:val="21"/>
           <w14:ligatures w14:val="none"/>
         </w:rPr>
-      </w:pPr>
-    </w:p>
-    <w:p>
-      <w:pPr>
-        <w:spacing w:after="0" w:line="276" w:lineRule="auto"/>
+        <w:t>train and manage</w:t>
+      </w:r>
+      <w:r>
         <w:rPr>
           <w:rFonts w:ascii="Arial" w:eastAsia="Times New Roman" w:hAnsi="Arial" w:cs="Arial"/>
           <w:bCs/>
-          <w:i/>
-          <w:iCs/>
           <w:color w:val="000000" w:themeColor="text1"/>
           <w:kern w:val="0"/>
           <w:sz w:val="21"/>
           <w:szCs w:val="21"/>
           <w14:ligatures w14:val="none"/>
         </w:rPr>
-      </w:pPr>
+        <w:t xml:space="preserve"> AI Models </w:t>
+      </w:r>
+      <w:proofErr w:type="gramStart"/>
       <w:r>
         <w:rPr>
           <w:rFonts w:ascii="Arial" w:eastAsia="Times New Roman" w:hAnsi="Arial" w:cs="Arial"/>
           <w:bCs/>
-          <w:i/>
-          <w:iCs/>
           <w:color w:val="000000" w:themeColor="text1"/>
           <w:kern w:val="0"/>
           <w:sz w:val="21"/>
           <w:szCs w:val="21"/>
           <w14:ligatures w14:val="none"/>
         </w:rPr>
-        <w:t xml:space="preserve">AI </w:t>
-      </w:r>
+        <w:t>using Python,</w:t>
+      </w:r>
+      <w:proofErr w:type="gramEnd"/>
       <w:r>
         <w:rPr>
           <w:rFonts w:ascii="Arial" w:eastAsia="Times New Roman" w:hAnsi="Arial" w:cs="Arial"/>
           <w:bCs/>
-          <w:i/>
-          <w:iCs/>
           <w:color w:val="000000" w:themeColor="text1"/>
           <w:kern w:val="0"/>
           <w:sz w:val="21"/>
           <w:szCs w:val="21"/>
           <w14:ligatures w14:val="none"/>
         </w:rPr>
-        <w:t xml:space="preserve">Engineer </w:t>
-      </w:r>
+        <w:t xml:space="preserve"> </w:t>
+      </w:r>
+      <w:proofErr w:type="spellStart"/>
       <w:r>
         <w:rPr>
           <w:rFonts w:ascii="Arial" w:eastAsia="Times New Roman" w:hAnsi="Arial" w:cs="Arial"/>
           <w:bCs/>
-          <w:i/>
-          <w:iCs/>
           <w:color w:val="000000" w:themeColor="text1"/>
           <w:kern w:val="0"/>
           <w:sz w:val="21"/>
           <w:szCs w:val="21"/>
           <w14:ligatures w14:val="none"/>
         </w:rPr>
-        <w:t xml:space="preserve">Intern, </w:t>
-      </w:r>
+        <w:t>PyTorch</w:t>
+      </w:r>
+      <w:proofErr w:type="spellEnd"/>
       <w:r>
         <w:rPr>
           <w:rFonts w:ascii="Arial" w:eastAsia="Times New Roman" w:hAnsi="Arial" w:cs="Arial"/>
           <w:bCs/>
-          <w:i/>
-          <w:iCs/>
           <w:color w:val="000000" w:themeColor="text1"/>
           <w:kern w:val="0"/>
           <w:sz w:val="21"/>
           <w:szCs w:val="21"/>
           <w14:ligatures w14:val="none"/>
         </w:rPr>
-        <w:t>Dreamable Inc.</w:t>
-      </w:r>
-      <w:r>
-        <w:rPr>
-          <w:rFonts w:ascii="Arial" w:eastAsia="Times New Roman" w:hAnsi="Arial" w:cs="Arial"/>
-          <w:bCs/>
-          <w:i/>
-          <w:iCs/>
-          <w:color w:val="000000" w:themeColor="text1"/>
-          <w:kern w:val="0"/>
-          <w:sz w:val="21"/>
-          <w:szCs w:val="21"/>
-          <w14:ligatures w14:val="none"/>
-        </w:rPr>
-        <w:t>, San Francisco,</w:t>
-      </w:r>
-      <w:r>
-        <w:rPr>
-          <w:rFonts w:ascii="Arial" w:eastAsia="Times New Roman" w:hAnsi="Arial" w:cs="Arial"/>
-          <w:bCs/>
-          <w:i/>
-          <w:iCs/>
-          <w:color w:val="000000" w:themeColor="text1"/>
-          <w:kern w:val="0"/>
-          <w:sz w:val="21"/>
-          <w:szCs w:val="21"/>
-          <w14:ligatures w14:val="none"/>
-        </w:rPr>
-        <w:t xml:space="preserve"> CA </w:t>
-      </w:r>
-      <w:r>
-        <w:rPr>
-          <w:rFonts w:ascii="Arial" w:eastAsia="Times New Roman" w:hAnsi="Arial" w:cs="Arial"/>
-          <w:bCs/>
-          <w:i/>
-          <w:iCs/>
-          <w:color w:val="000000" w:themeColor="text1"/>
-          <w:kern w:val="0"/>
-          <w:sz w:val="21"/>
-          <w:szCs w:val="21"/>
-          <w14:ligatures w14:val="none"/>
-        </w:rPr>
-        <w:tab/>
-      </w:r>
-      <w:r>
-        <w:rPr>
-          <w:rFonts w:ascii="Arial" w:eastAsia="Times New Roman" w:hAnsi="Arial" w:cs="Arial"/>
-          <w:bCs/>
-          <w:i/>
-          <w:iCs/>
-          <w:color w:val="000000" w:themeColor="text1"/>
-          <w:kern w:val="0"/>
-          <w:sz w:val="21"/>
-          <w:szCs w:val="21"/>
-          <w14:ligatures w14:val="none"/>
-        </w:rPr>
-        <w:tab/>
-      </w:r>
-      <w:r>
-        <w:rPr>
-          <w:rFonts w:ascii="Arial" w:eastAsia="Times New Roman" w:hAnsi="Arial" w:cs="Arial"/>
-          <w:bCs/>
-          <w:i/>
-          <w:iCs/>
-          <w:color w:val="000000" w:themeColor="text1"/>
-          <w:kern w:val="0"/>
-          <w:sz w:val="21"/>
-          <w:szCs w:val="21"/>
-          <w14:ligatures w14:val="none"/>
-        </w:rPr>
-        <w:tab/>
-        <w:t xml:space="preserve">  </w:t>
-      </w:r>
-      <w:r>
-        <w:rPr>
-          <w:rFonts w:ascii="Arial" w:eastAsia="Times New Roman" w:hAnsi="Arial" w:cs="Arial"/>
-          <w:bCs/>
-          <w:i/>
-          <w:iCs/>
-          <w:color w:val="000000" w:themeColor="text1"/>
-          <w:kern w:val="0"/>
-          <w:sz w:val="21"/>
-          <w:szCs w:val="21"/>
-          <w14:ligatures w14:val="none"/>
-        </w:rPr>
-        <w:t>May</w:t>
-      </w:r>
-      <w:r>
-        <w:rPr>
-          <w:rFonts w:ascii="Arial" w:eastAsia="Times New Roman" w:hAnsi="Arial" w:cs="Arial"/>
-          <w:bCs/>
-          <w:i/>
-          <w:iCs/>
-          <w:color w:val="000000" w:themeColor="text1"/>
-          <w:kern w:val="0"/>
-          <w:sz w:val="21"/>
-          <w:szCs w:val="21"/>
-          <w14:ligatures w14:val="none"/>
-        </w:rPr>
-        <w:t xml:space="preserve"> 2025 </w:t>
-      </w:r>
-      <w:r>
-        <w:rPr>
-          <w:rFonts w:ascii="Arial" w:eastAsia="Times New Roman" w:hAnsi="Arial" w:cs="Arial"/>
-          <w:bCs/>
-          <w:i/>
-          <w:iCs/>
-          <w:color w:val="000000" w:themeColor="text1"/>
-          <w:kern w:val="0"/>
-          <w:sz w:val="21"/>
-          <w:szCs w:val="21"/>
-          <w14:ligatures w14:val="none"/>
-        </w:rPr>
-        <w:t>-</w:t>
-      </w:r>
-      <w:r>
-        <w:rPr>
-          <w:rFonts w:ascii="Arial" w:eastAsia="Times New Roman" w:hAnsi="Arial" w:cs="Arial"/>
-          <w:bCs/>
-          <w:i/>
-          <w:iCs/>
-          <w:color w:val="000000" w:themeColor="text1"/>
-          <w:kern w:val="0"/>
-          <w:sz w:val="21"/>
-          <w:szCs w:val="21"/>
-          <w14:ligatures w14:val="none"/>
-        </w:rPr>
-        <w:t xml:space="preserve"> Aug 2025</w:t>
-      </w:r>
-    </w:p>
-    <w:p>
-      <w:pPr>
-        <w:pStyle w:val="ListParagraph"/>
-        <w:numPr>
-          <w:ilvl w:val="0"/>
-          <w:numId w:val="39"/>
-        </w:numPr>
-        <w:spacing w:after="0" w:line="276" w:lineRule="auto"/>
-        <w:rPr>
-          <w:rFonts w:ascii="Arial" w:eastAsia="Times New Roman" w:hAnsi="Arial" w:cs="Arial"/>
-          <w:bCs/>
-          <w:color w:val="000000" w:themeColor="text1"/>
-          <w:kern w:val="0"/>
-          <w:sz w:val="21"/>
-          <w:szCs w:val="21"/>
-          <w14:ligatures w14:val="none"/>
-        </w:rPr>
-      </w:pPr>
-      <w:r>
-        <w:rPr>
-          <w:rFonts w:ascii="Arial" w:eastAsia="Times New Roman" w:hAnsi="Arial" w:cs="Arial"/>
-          <w:bCs/>
-          <w:color w:val="000000" w:themeColor="text1"/>
-          <w:kern w:val="0"/>
-          <w:sz w:val="21"/>
-          <w:szCs w:val="21"/>
-          <w14:ligatures w14:val="none"/>
-        </w:rPr>
-        <w:t xml:space="preserve">Contributed with the team to </w:t>
-      </w:r>
-      <w:r>
-        <w:rPr>
-          <w:rFonts w:ascii="Arial" w:eastAsia="Times New Roman" w:hAnsi="Arial" w:cs="Arial"/>
-          <w:bCs/>
-          <w:color w:val="000000" w:themeColor="text1"/>
-          <w:kern w:val="0"/>
-          <w:sz w:val="21"/>
-          <w:szCs w:val="21"/>
-          <w14:ligatures w14:val="none"/>
-        </w:rPr>
-        <w:t>f</w:t>
-      </w:r>
-      <w:r>
-        <w:rPr>
-          <w:rFonts w:ascii="Arial" w:eastAsia="Times New Roman" w:hAnsi="Arial" w:cs="Arial"/>
-          <w:bCs/>
-          <w:color w:val="000000" w:themeColor="text1"/>
-          <w:kern w:val="0"/>
-          <w:sz w:val="21"/>
-          <w:szCs w:val="21"/>
-          <w14:ligatures w14:val="none"/>
-        </w:rPr>
-        <w:t>inetune a Qwen-2.5-7B-param</w:t>
-      </w:r>
-      <w:r>
-        <w:rPr>
-          <w:rFonts w:ascii="Arial" w:eastAsia="Times New Roman" w:hAnsi="Arial" w:cs="Arial"/>
-          <w:bCs/>
-          <w:color w:val="000000" w:themeColor="text1"/>
-          <w:kern w:val="0"/>
-          <w:sz w:val="21"/>
-          <w:szCs w:val="21"/>
-          <w14:ligatures w14:val="none"/>
-        </w:rPr>
-        <w:t xml:space="preserve"> using </w:t>
-      </w:r>
-      <w:r>
-        <w:rPr>
-          <w:rFonts w:ascii="Arial" w:eastAsia="Times New Roman" w:hAnsi="Arial" w:cs="Arial"/>
-          <w:bCs/>
-          <w:color w:val="000000" w:themeColor="text1"/>
-          <w:kern w:val="0"/>
-          <w:sz w:val="21"/>
-          <w:szCs w:val="21"/>
-          <w14:ligatures w14:val="none"/>
-        </w:rPr>
-        <w:t>Huggingface</w:t>
-      </w:r>
-      <w:r>
-        <w:rPr>
-          <w:rFonts w:ascii="Arial" w:eastAsia="Times New Roman" w:hAnsi="Arial" w:cs="Arial"/>
-          <w:bCs/>
-          <w:color w:val="000000" w:themeColor="text1"/>
-          <w:kern w:val="0"/>
-          <w:sz w:val="21"/>
-          <w:szCs w:val="21"/>
-          <w14:ligatures w14:val="none"/>
-        </w:rPr>
-        <w:t>,</w:t>
-      </w:r>
-      <w:r>
-        <w:rPr>
-          <w:rFonts w:ascii="Arial" w:eastAsia="Times New Roman" w:hAnsi="Arial" w:cs="Arial"/>
-          <w:bCs/>
-          <w:color w:val="000000" w:themeColor="text1"/>
-          <w:kern w:val="0"/>
-          <w:sz w:val="21"/>
-          <w:szCs w:val="21"/>
-          <w14:ligatures w14:val="none"/>
-        </w:rPr>
-        <w:t xml:space="preserve"> PyTorch</w:t>
-      </w:r>
-      <w:r>
-        <w:rPr>
-          <w:rFonts w:ascii="Arial" w:eastAsia="Times New Roman" w:hAnsi="Arial" w:cs="Arial"/>
-          <w:bCs/>
-          <w:color w:val="000000" w:themeColor="text1"/>
-          <w:kern w:val="0"/>
-          <w:sz w:val="21"/>
-          <w:szCs w:val="21"/>
-          <w14:ligatures w14:val="none"/>
-        </w:rPr>
-        <w:t>,</w:t>
-      </w:r>
-      <w:r>
-        <w:rPr>
-          <w:rFonts w:ascii="Arial" w:eastAsia="Times New Roman" w:hAnsi="Arial" w:cs="Arial"/>
-          <w:bCs/>
-          <w:color w:val="000000" w:themeColor="text1"/>
-          <w:kern w:val="0"/>
-          <w:sz w:val="21"/>
-          <w:szCs w:val="21"/>
-          <w14:ligatures w14:val="none"/>
-        </w:rPr>
-        <w:t xml:space="preserve"> </w:t>
-      </w:r>
-      <w:r>
-        <w:rPr>
-          <w:rFonts w:ascii="Arial" w:eastAsia="Times New Roman" w:hAnsi="Arial" w:cs="Arial"/>
-          <w:bCs/>
-          <w:color w:val="000000" w:themeColor="text1"/>
-          <w:kern w:val="0"/>
-          <w:sz w:val="21"/>
-          <w:szCs w:val="21"/>
-          <w14:ligatures w14:val="none"/>
-        </w:rPr>
-        <w:t>Lambda</w:t>
-      </w:r>
-      <w:r>
-        <w:rPr>
-          <w:rFonts w:ascii="Arial" w:eastAsia="Times New Roman" w:hAnsi="Arial" w:cs="Arial"/>
-          <w:bCs/>
-          <w:color w:val="000000" w:themeColor="text1"/>
-          <w:kern w:val="0"/>
-          <w:sz w:val="21"/>
-          <w:szCs w:val="21"/>
-          <w14:ligatures w14:val="none"/>
-        </w:rPr>
-        <w:t xml:space="preserve"> (Cloud computing)</w:t>
-      </w:r>
-      <w:r>
-        <w:rPr>
-          <w:rFonts w:ascii="Arial" w:eastAsia="Times New Roman" w:hAnsi="Arial" w:cs="Arial"/>
-          <w:bCs/>
-          <w:color w:val="000000" w:themeColor="text1"/>
-          <w:kern w:val="0"/>
-          <w:sz w:val="21"/>
-          <w:szCs w:val="21"/>
-          <w14:ligatures w14:val="none"/>
-        </w:rPr>
-        <w:t xml:space="preserve"> on </w:t>
-      </w:r>
-      <w:r>
-        <w:rPr>
-          <w:rFonts w:ascii="Arial" w:eastAsia="Times New Roman" w:hAnsi="Arial" w:cs="Arial"/>
-          <w:bCs/>
-          <w:color w:val="000000" w:themeColor="text1"/>
-          <w:kern w:val="0"/>
-          <w:sz w:val="21"/>
-          <w:szCs w:val="21"/>
-          <w14:ligatures w14:val="none"/>
-        </w:rPr>
-        <w:t xml:space="preserve">Q&amp;A tasks </w:t>
-      </w:r>
-      <w:r>
-        <w:rPr>
-          <w:rFonts w:ascii="Arial" w:eastAsia="Times New Roman" w:hAnsi="Arial" w:cs="Arial"/>
-          <w:bCs/>
-          <w:color w:val="000000" w:themeColor="text1"/>
-          <w:kern w:val="0"/>
-          <w:sz w:val="21"/>
-          <w:szCs w:val="21"/>
-          <w14:ligatures w14:val="none"/>
-        </w:rPr>
-        <w:t>and hosted on Cloud Run</w:t>
-      </w:r>
-      <w:r>
-        <w:rPr>
-          <w:rFonts w:ascii="Arial" w:eastAsia="Times New Roman" w:hAnsi="Arial" w:cs="Arial"/>
-          <w:bCs/>
-          <w:color w:val="000000" w:themeColor="text1"/>
-          <w:kern w:val="0"/>
-          <w:sz w:val="21"/>
-          <w:szCs w:val="21"/>
-          <w14:ligatures w14:val="none"/>
-        </w:rPr>
-        <w:t xml:space="preserve"> (Google Cloud Platform)</w:t>
-      </w:r>
-      <w:r>
-        <w:rPr>
-          <w:rFonts w:ascii="Arial" w:eastAsia="Times New Roman" w:hAnsi="Arial" w:cs="Arial"/>
-          <w:bCs/>
-          <w:color w:val="000000" w:themeColor="text1"/>
-          <w:kern w:val="0"/>
-          <w:sz w:val="21"/>
-          <w:szCs w:val="21"/>
-          <w14:ligatures w14:val="none"/>
-        </w:rPr>
-        <w:t>.</w:t>
-      </w:r>
-    </w:p>
-    <w:p>
-      <w:pPr>
-        <w:pStyle w:val="ListParagraph"/>
-        <w:numPr>
-          <w:ilvl w:val="0"/>
-          <w:numId w:val="39"/>
-        </w:numPr>
-        <w:spacing w:after="0" w:line="276" w:lineRule="auto"/>
-        <w:rPr>
-          <w:rFonts w:ascii="Arial" w:eastAsia="Times New Roman" w:hAnsi="Arial" w:cs="Arial"/>
-          <w:bCs/>
-          <w:color w:val="000000" w:themeColor="text1"/>
-          <w:kern w:val="0"/>
-          <w:sz w:val="21"/>
-          <w:szCs w:val="21"/>
-          <w14:ligatures w14:val="none"/>
-        </w:rPr>
-      </w:pPr>
-      <w:r>
-        <w:rPr>
-          <w:rFonts w:ascii="Arial" w:eastAsia="Times New Roman" w:hAnsi="Arial" w:cs="Arial"/>
-          <w:bCs/>
-          <w:color w:val="000000" w:themeColor="text1"/>
-          <w:kern w:val="0"/>
-          <w:sz w:val="21"/>
-          <w:szCs w:val="21"/>
-          <w14:ligatures w14:val="none"/>
-        </w:rPr>
-        <w:t xml:space="preserve">Led </w:t>
-      </w:r>
-      <w:r>
-        <w:rPr>
-          <w:rFonts w:ascii="Arial" w:eastAsia="Times New Roman" w:hAnsi="Arial" w:cs="Arial"/>
-          <w:bCs/>
-          <w:color w:val="000000" w:themeColor="text1"/>
-          <w:kern w:val="0"/>
-          <w:sz w:val="21"/>
-          <w:szCs w:val="21"/>
-          <w14:ligatures w14:val="none"/>
-        </w:rPr>
-        <w:t>Dataset curation</w:t>
-      </w:r>
-      <w:r>
-        <w:rPr>
-          <w:rFonts w:ascii="Arial" w:eastAsia="Times New Roman" w:hAnsi="Arial" w:cs="Arial"/>
-          <w:bCs/>
-          <w:color w:val="000000" w:themeColor="text1"/>
-          <w:kern w:val="0"/>
-          <w:sz w:val="21"/>
-          <w:szCs w:val="21"/>
-          <w14:ligatures w14:val="none"/>
-        </w:rPr>
-        <w:t xml:space="preserve"> using pandas, </w:t>
-      </w:r>
-      <w:r>
-        <w:rPr>
-          <w:rFonts w:ascii="Arial" w:eastAsia="Times New Roman" w:hAnsi="Arial" w:cs="Arial"/>
-          <w:bCs/>
-          <w:color w:val="000000" w:themeColor="text1"/>
-          <w:kern w:val="0"/>
-          <w:sz w:val="21"/>
-          <w:szCs w:val="21"/>
-          <w14:ligatures w14:val="none"/>
-        </w:rPr>
-        <w:t xml:space="preserve">numpy and </w:t>
-      </w:r>
-      <w:r>
-        <w:rPr>
-          <w:rFonts w:ascii="Arial" w:eastAsia="Times New Roman" w:hAnsi="Arial" w:cs="Arial"/>
-          <w:bCs/>
-          <w:color w:val="000000" w:themeColor="text1"/>
-          <w:kern w:val="0"/>
-          <w:sz w:val="21"/>
-          <w:szCs w:val="21"/>
-          <w14:ligatures w14:val="none"/>
-        </w:rPr>
-        <w:t>datasets library</w:t>
-      </w:r>
-      <w:r>
-        <w:rPr>
-          <w:rFonts w:ascii="Arial" w:eastAsia="Times New Roman" w:hAnsi="Arial" w:cs="Arial"/>
-          <w:bCs/>
-          <w:color w:val="000000" w:themeColor="text1"/>
-          <w:kern w:val="0"/>
-          <w:sz w:val="21"/>
-          <w:szCs w:val="21"/>
-          <w14:ligatures w14:val="none"/>
-        </w:rPr>
-        <w:t xml:space="preserve"> </w:t>
-      </w:r>
-    </w:p>
-    <w:p>
-      <w:pPr>
-        <w:pStyle w:val="ListParagraph"/>
-        <w:numPr>
-          <w:ilvl w:val="0"/>
-          <w:numId w:val="39"/>
-        </w:numPr>
-        <w:spacing w:after="0" w:line="276" w:lineRule="auto"/>
-        <w:rPr>
-          <w:rFonts w:ascii="Arial" w:eastAsia="Times New Roman" w:hAnsi="Arial" w:cs="Arial"/>
-          <w:bCs/>
-          <w:color w:val="000000" w:themeColor="text1"/>
-          <w:kern w:val="0"/>
-          <w:sz w:val="21"/>
-          <w:szCs w:val="21"/>
-          <w14:ligatures w14:val="none"/>
-        </w:rPr>
-      </w:pPr>
-      <w:r>
-        <w:rPr>
-          <w:rFonts w:ascii="Arial" w:eastAsia="Times New Roman" w:hAnsi="Arial" w:cs="Arial"/>
-          <w:bCs/>
-          <w:color w:val="000000" w:themeColor="text1"/>
-          <w:kern w:val="0"/>
-          <w:sz w:val="21"/>
-          <w:szCs w:val="21"/>
-          <w14:ligatures w14:val="none"/>
-        </w:rPr>
-        <w:t>Used</w:t>
-      </w:r>
-      <w:r>
-        <w:rPr>
-          <w:rFonts w:ascii="Arial" w:eastAsia="Times New Roman" w:hAnsi="Arial" w:cs="Arial"/>
-          <w:bCs/>
-          <w:color w:val="000000" w:themeColor="text1"/>
-          <w:kern w:val="0"/>
-          <w:sz w:val="21"/>
-          <w:szCs w:val="21"/>
-          <w14:ligatures w14:val="none"/>
-        </w:rPr>
-        <w:t xml:space="preserve"> Lo</w:t>
-      </w:r>
-      <w:r>
-        <w:rPr>
-          <w:rFonts w:ascii="Arial" w:eastAsia="Times New Roman" w:hAnsi="Arial" w:cs="Arial"/>
-          <w:bCs/>
-          <w:color w:val="000000" w:themeColor="text1"/>
-          <w:kern w:val="0"/>
-          <w:sz w:val="21"/>
-          <w:szCs w:val="21"/>
-          <w14:ligatures w14:val="none"/>
-        </w:rPr>
-        <w:t>w Rank Adaptation</w:t>
-      </w:r>
-      <w:r>
-        <w:rPr>
-          <w:rFonts w:ascii="Arial" w:eastAsia="Times New Roman" w:hAnsi="Arial" w:cs="Arial"/>
-          <w:bCs/>
-          <w:color w:val="000000" w:themeColor="text1"/>
-          <w:kern w:val="0"/>
-          <w:sz w:val="21"/>
-          <w:szCs w:val="21"/>
-          <w14:ligatures w14:val="none"/>
-        </w:rPr>
-        <w:t xml:space="preserve"> (LoRA)</w:t>
-      </w:r>
-      <w:r>
-        <w:rPr>
-          <w:rFonts w:ascii="Arial" w:eastAsia="Times New Roman" w:hAnsi="Arial" w:cs="Arial"/>
-          <w:bCs/>
-          <w:color w:val="000000" w:themeColor="text1"/>
-          <w:kern w:val="0"/>
-          <w:sz w:val="21"/>
-          <w:szCs w:val="21"/>
-          <w14:ligatures w14:val="none"/>
-        </w:rPr>
-        <w:t xml:space="preserve"> method</w:t>
-      </w:r>
-      <w:r>
-        <w:rPr>
-          <w:rFonts w:ascii="Arial" w:eastAsia="Times New Roman" w:hAnsi="Arial" w:cs="Arial"/>
-          <w:bCs/>
-          <w:color w:val="000000" w:themeColor="text1"/>
-          <w:kern w:val="0"/>
-          <w:sz w:val="21"/>
-          <w:szCs w:val="21"/>
-          <w14:ligatures w14:val="none"/>
-        </w:rPr>
-        <w:t xml:space="preserve"> from transformers library</w:t>
-      </w:r>
-      <w:r>
-        <w:rPr>
-          <w:rFonts w:ascii="Arial" w:eastAsia="Times New Roman" w:hAnsi="Arial" w:cs="Arial"/>
-          <w:bCs/>
-          <w:color w:val="000000" w:themeColor="text1"/>
-          <w:kern w:val="0"/>
-          <w:sz w:val="21"/>
-          <w:szCs w:val="21"/>
-          <w14:ligatures w14:val="none"/>
-        </w:rPr>
-        <w:t xml:space="preserve"> for cost efficient training</w:t>
-      </w:r>
-      <w:r>
-        <w:rPr>
-          <w:rFonts w:ascii="Arial" w:eastAsia="Times New Roman" w:hAnsi="Arial" w:cs="Arial"/>
-          <w:bCs/>
-          <w:color w:val="000000" w:themeColor="text1"/>
-          <w:kern w:val="0"/>
-          <w:sz w:val="21"/>
-          <w:szCs w:val="21"/>
-          <w14:ligatures w14:val="none"/>
-        </w:rPr>
-        <w:t xml:space="preserve"> </w:t>
-      </w:r>
-    </w:p>
-    <w:p>
-      <w:pPr>
-        <w:pStyle w:val="ListParagraph"/>
-        <w:numPr>
-          <w:ilvl w:val="0"/>
-          <w:numId w:val="39"/>
-        </w:numPr>
-        <w:spacing w:after="0" w:line="276" w:lineRule="auto"/>
-        <w:rPr>
-          <w:rFonts w:ascii="Arial" w:eastAsia="Times New Roman" w:hAnsi="Arial" w:cs="Arial"/>
-          <w:bCs/>
-          <w:color w:val="000000" w:themeColor="text1"/>
-          <w:kern w:val="0"/>
-          <w:sz w:val="21"/>
-          <w:szCs w:val="21"/>
-          <w14:ligatures w14:val="none"/>
-        </w:rPr>
-      </w:pPr>
-      <w:r>
-        <w:rPr>
-          <w:rFonts w:ascii="Arial" w:eastAsia="Times New Roman" w:hAnsi="Arial" w:cs="Arial"/>
-          <w:bCs/>
-          <w:color w:val="000000" w:themeColor="text1"/>
-          <w:kern w:val="0"/>
-          <w:sz w:val="21"/>
-          <w:szCs w:val="21"/>
-          <w14:ligatures w14:val="none"/>
-        </w:rPr>
-        <w:t>E</w:t>
-      </w:r>
-      <w:r>
-        <w:rPr>
-          <w:rFonts w:ascii="Arial" w:eastAsia="Times New Roman" w:hAnsi="Arial" w:cs="Arial"/>
-          <w:bCs/>
-          <w:color w:val="000000" w:themeColor="text1"/>
-          <w:kern w:val="0"/>
-          <w:sz w:val="21"/>
-          <w:szCs w:val="21"/>
-          <w14:ligatures w14:val="none"/>
-        </w:rPr>
-        <w:t>valuated model</w:t>
-      </w:r>
-      <w:r>
-        <w:rPr>
-          <w:rFonts w:ascii="Arial" w:eastAsia="Times New Roman" w:hAnsi="Arial" w:cs="Arial"/>
-          <w:bCs/>
-          <w:color w:val="000000" w:themeColor="text1"/>
-          <w:kern w:val="0"/>
-          <w:sz w:val="21"/>
-          <w:szCs w:val="21"/>
-          <w14:ligatures w14:val="none"/>
-        </w:rPr>
-        <w:t xml:space="preserve"> and hyperparameters tuned</w:t>
-      </w:r>
-      <w:r>
-        <w:rPr>
-          <w:rFonts w:ascii="Arial" w:eastAsia="Times New Roman" w:hAnsi="Arial" w:cs="Arial"/>
-          <w:bCs/>
-          <w:color w:val="000000" w:themeColor="text1"/>
-          <w:kern w:val="0"/>
-          <w:sz w:val="21"/>
-          <w:szCs w:val="21"/>
-          <w14:ligatures w14:val="none"/>
-        </w:rPr>
-        <w:t xml:space="preserve"> to achieve</w:t>
-      </w:r>
-      <w:r>
-        <w:rPr>
-          <w:rFonts w:ascii="Arial" w:eastAsia="Times New Roman" w:hAnsi="Arial" w:cs="Arial"/>
-          <w:bCs/>
-          <w:color w:val="000000" w:themeColor="text1"/>
-          <w:kern w:val="0"/>
-          <w:sz w:val="21"/>
-          <w:szCs w:val="21"/>
-          <w14:ligatures w14:val="none"/>
-        </w:rPr>
-        <w:t xml:space="preserve"> very low valuation loss</w:t>
-      </w:r>
-      <w:r>
-        <w:rPr>
-          <w:rFonts w:ascii="Arial" w:eastAsia="Times New Roman" w:hAnsi="Arial" w:cs="Arial"/>
-          <w:bCs/>
-          <w:color w:val="000000" w:themeColor="text1"/>
-          <w:kern w:val="0"/>
-          <w:sz w:val="21"/>
-          <w:szCs w:val="21"/>
-          <w14:ligatures w14:val="none"/>
-        </w:rPr>
-        <w:t>, tracked</w:t>
-      </w:r>
-      <w:r>
-        <w:rPr>
-          <w:rFonts w:ascii="Arial" w:eastAsia="Times New Roman" w:hAnsi="Arial" w:cs="Arial"/>
-          <w:bCs/>
-          <w:color w:val="000000" w:themeColor="text1"/>
-          <w:kern w:val="0"/>
-          <w:sz w:val="21"/>
-          <w:szCs w:val="21"/>
-          <w14:ligatures w14:val="none"/>
-        </w:rPr>
-        <w:t xml:space="preserve"> using wandb</w:t>
-      </w:r>
-      <w:r>
-        <w:rPr>
-          <w:rFonts w:ascii="Arial" w:eastAsia="Times New Roman" w:hAnsi="Arial" w:cs="Arial"/>
-          <w:bCs/>
-          <w:color w:val="000000" w:themeColor="text1"/>
-          <w:kern w:val="0"/>
-          <w:sz w:val="21"/>
-          <w:szCs w:val="21"/>
-          <w14:ligatures w14:val="none"/>
-        </w:rPr>
-        <w:t xml:space="preserve"> (</w:t>
-      </w:r>
-      <w:r>
-        <w:rPr>
-          <w:rFonts w:ascii="Arial" w:eastAsia="Times New Roman" w:hAnsi="Arial" w:cs="Arial"/>
-          <w:bCs/>
-          <w:color w:val="000000" w:themeColor="text1"/>
-          <w:kern w:val="0"/>
-          <w:sz w:val="21"/>
-          <w:szCs w:val="21"/>
-          <w14:ligatures w14:val="none"/>
-        </w:rPr>
-        <w:t>model logging and experiment tracking</w:t>
-      </w:r>
-      <w:r>
-        <w:rPr>
-          <w:rFonts w:ascii="Arial" w:eastAsia="Times New Roman" w:hAnsi="Arial" w:cs="Arial"/>
-          <w:bCs/>
-          <w:color w:val="000000" w:themeColor="text1"/>
-          <w:kern w:val="0"/>
-          <w:sz w:val="21"/>
-          <w:szCs w:val="21"/>
-          <w14:ligatures w14:val="none"/>
-        </w:rPr>
-        <w:t>)</w:t>
-      </w:r>
-      <w:r>
-        <w:rPr>
-          <w:rFonts w:ascii="Arial" w:eastAsia="Times New Roman" w:hAnsi="Arial" w:cs="Arial"/>
-          <w:bCs/>
-          <w:color w:val="000000" w:themeColor="text1"/>
-          <w:kern w:val="0"/>
-          <w:sz w:val="21"/>
-          <w:szCs w:val="21"/>
-          <w14:ligatures w14:val="none"/>
-        </w:rPr>
-        <w:t>.</w:t>
-      </w:r>
-    </w:p>
-    <w:p>
-      <w:pPr>
-        <w:pStyle w:val="ListParagraph"/>
-        <w:numPr>
-          <w:ilvl w:val="0"/>
-          <w:numId w:val="39"/>
-        </w:numPr>
-        <w:spacing w:after="0" w:line="276" w:lineRule="auto"/>
-        <w:rPr>
-          <w:rFonts w:ascii="Arial" w:eastAsia="Times New Roman" w:hAnsi="Arial" w:cs="Arial"/>
-          <w:bCs/>
-          <w:i/>
-          <w:iCs/>
-          <w:color w:val="000000" w:themeColor="text1"/>
-          <w:kern w:val="0"/>
-          <w:sz w:val="21"/>
-          <w:szCs w:val="21"/>
-          <w14:ligatures w14:val="none"/>
-        </w:rPr>
-      </w:pPr>
-      <w:r>
-        <w:rPr>
-          <w:rFonts w:ascii="Arial" w:eastAsia="Times New Roman" w:hAnsi="Arial" w:cs="Arial"/>
-          <w:bCs/>
-          <w:color w:val="000000" w:themeColor="text1"/>
-          <w:kern w:val="0"/>
-          <w:sz w:val="21"/>
-          <w:szCs w:val="21"/>
-          <w14:ligatures w14:val="none"/>
-        </w:rPr>
-        <w:t xml:space="preserve">Additionally, </w:t>
-      </w:r>
-      <w:r>
-        <w:rPr>
-          <w:rFonts w:ascii="Arial" w:eastAsia="Times New Roman" w:hAnsi="Arial" w:cs="Arial"/>
-          <w:bCs/>
-          <w:color w:val="000000" w:themeColor="text1"/>
-          <w:kern w:val="0"/>
-          <w:sz w:val="21"/>
-          <w:szCs w:val="21"/>
-          <w14:ligatures w14:val="none"/>
-        </w:rPr>
-        <w:t xml:space="preserve">Developed an AI-powered Outreach </w:t>
-      </w:r>
-      <w:r>
-        <w:rPr>
-          <w:rFonts w:ascii="Arial" w:eastAsia="Times New Roman" w:hAnsi="Arial" w:cs="Arial"/>
-          <w:bCs/>
-          <w:color w:val="000000" w:themeColor="text1"/>
-          <w:kern w:val="0"/>
-          <w:sz w:val="21"/>
-          <w:szCs w:val="21"/>
-          <w14:ligatures w14:val="none"/>
-        </w:rPr>
-        <w:t>Agent</w:t>
-      </w:r>
-      <w:r>
-        <w:rPr>
-          <w:rFonts w:ascii="Arial" w:eastAsia="Times New Roman" w:hAnsi="Arial" w:cs="Arial"/>
-          <w:bCs/>
-          <w:color w:val="000000" w:themeColor="text1"/>
-          <w:kern w:val="0"/>
-          <w:sz w:val="21"/>
-          <w:szCs w:val="21"/>
-          <w14:ligatures w14:val="none"/>
-        </w:rPr>
-        <w:t xml:space="preserve"> using Lang</w:t>
-      </w:r>
-      <w:r>
-        <w:rPr>
-          <w:rFonts w:ascii="Arial" w:eastAsia="Times New Roman" w:hAnsi="Arial" w:cs="Arial"/>
-          <w:bCs/>
-          <w:color w:val="000000" w:themeColor="text1"/>
-          <w:kern w:val="0"/>
-          <w:sz w:val="21"/>
-          <w:szCs w:val="21"/>
-          <w14:ligatures w14:val="none"/>
-        </w:rPr>
-        <w:t>chain</w:t>
-      </w:r>
-      <w:r>
-        <w:rPr>
-          <w:rFonts w:ascii="Arial" w:eastAsia="Times New Roman" w:hAnsi="Arial" w:cs="Arial"/>
-          <w:bCs/>
-          <w:color w:val="000000" w:themeColor="text1"/>
-          <w:kern w:val="0"/>
-          <w:sz w:val="21"/>
-          <w:szCs w:val="21"/>
-          <w14:ligatures w14:val="none"/>
-        </w:rPr>
-        <w:t xml:space="preserve">, Exa.ai along with OpenAI API Integration </w:t>
-      </w:r>
-      <w:r>
-        <w:rPr>
-          <w:rFonts w:ascii="Arial" w:eastAsia="Times New Roman" w:hAnsi="Arial" w:cs="Arial"/>
-          <w:bCs/>
-          <w:color w:val="000000" w:themeColor="text1"/>
-          <w:kern w:val="0"/>
-          <w:sz w:val="21"/>
-          <w:szCs w:val="21"/>
-          <w14:ligatures w14:val="none"/>
-        </w:rPr>
-        <w:t>to automate messaging workflows. Currently used by 14+ interns to scale weekly outreach with minimal effort.</w:t>
+        <w:t>; along with model tracking, model experimenting as well as model serving using endpoints on Azure ML Studio.</w:t>
       </w:r>
     </w:p>
     <w:p>
@@ -1826,6 +1996,7 @@
         <w:t xml:space="preserve">-0.5B Finetune </w:t>
       </w:r>
       <w:hyperlink r:id="rId10" w:history="1">
+        <w:proofErr w:type="spellStart"/>
         <w:r>
           <w:rPr>
             <w:rStyle w:val="Hyperlink"/>
@@ -1836,6 +2007,7 @@
           </w:rPr>
           <w:t>Github</w:t>
         </w:r>
+        <w:proofErr w:type="spellEnd"/>
       </w:hyperlink>
       <w:r>
         <w:rPr>
@@ -1857,6 +2029,7 @@
         <w:t xml:space="preserve">| </w:t>
       </w:r>
       <w:hyperlink r:id="rId11" w:history="1">
+        <w:proofErr w:type="spellStart"/>
         <w:r>
           <w:rPr>
             <w:rStyle w:val="Hyperlink"/>
@@ -1867,6 +2040,7 @@
           </w:rPr>
           <w:t>Huggingface</w:t>
         </w:r>
+        <w:proofErr w:type="spellEnd"/>
       </w:hyperlink>
       <w:r>
         <w:rPr>
@@ -1887,6 +2061,7 @@
         <w:t xml:space="preserve">| </w:t>
       </w:r>
       <w:hyperlink r:id="rId12" w:history="1">
+        <w:proofErr w:type="spellStart"/>
         <w:r>
           <w:rPr>
             <w:rStyle w:val="Hyperlink"/>
@@ -1897,6 +2072,7 @@
           </w:rPr>
           <w:t>Dockerhub</w:t>
         </w:r>
+        <w:proofErr w:type="spellEnd"/>
       </w:hyperlink>
     </w:p>
     <w:p>
@@ -1923,7 +2099,73 @@
           <w:sz w:val="21"/>
           <w:szCs w:val="21"/>
         </w:rPr>
-        <w:t>Independently fine-tuned Qwen-2.5-0.5B using Hugging Face Transformers, PyTorch, LoRA, and DPO (post-training human alignment) on Google Colab A100 (GPU compute) for instruction-following tasks.</w:t>
+        <w:t xml:space="preserve">Independently fine-tuned Qwen-2.5-0.5B using Hugging Face Transformers, </w:t>
+      </w:r>
+      <w:proofErr w:type="spellStart"/>
+      <w:r>
+        <w:rPr>
+          <w:rFonts w:ascii="Arial" w:hAnsi="Arial" w:cs="Arial"/>
+          <w:bCs/>
+          <w:color w:val="000000" w:themeColor="text1"/>
+          <w:sz w:val="21"/>
+          <w:szCs w:val="21"/>
+        </w:rPr>
+        <w:t>PyTorch</w:t>
+      </w:r>
+      <w:proofErr w:type="spellEnd"/>
+      <w:r>
+        <w:rPr>
+          <w:rFonts w:ascii="Arial" w:hAnsi="Arial" w:cs="Arial"/>
+          <w:bCs/>
+          <w:color w:val="000000" w:themeColor="text1"/>
+          <w:sz w:val="21"/>
+          <w:szCs w:val="21"/>
+        </w:rPr>
+        <w:t xml:space="preserve">, </w:t>
+      </w:r>
+      <w:proofErr w:type="spellStart"/>
+      <w:r>
+        <w:rPr>
+          <w:rFonts w:ascii="Arial" w:hAnsi="Arial" w:cs="Arial"/>
+          <w:bCs/>
+          <w:color w:val="000000" w:themeColor="text1"/>
+          <w:sz w:val="21"/>
+          <w:szCs w:val="21"/>
+        </w:rPr>
+        <w:t>LoRA</w:t>
+      </w:r>
+      <w:proofErr w:type="spellEnd"/>
+      <w:r>
+        <w:rPr>
+          <w:rFonts w:ascii="Arial" w:hAnsi="Arial" w:cs="Arial"/>
+          <w:bCs/>
+          <w:color w:val="000000" w:themeColor="text1"/>
+          <w:sz w:val="21"/>
+          <w:szCs w:val="21"/>
+        </w:rPr>
+        <w:t xml:space="preserve">, and DPO (post-training human alignment) on Google </w:t>
+      </w:r>
+      <w:proofErr w:type="spellStart"/>
+      <w:r>
+        <w:rPr>
+          <w:rFonts w:ascii="Arial" w:hAnsi="Arial" w:cs="Arial"/>
+          <w:bCs/>
+          <w:color w:val="000000" w:themeColor="text1"/>
+          <w:sz w:val="21"/>
+          <w:szCs w:val="21"/>
+        </w:rPr>
+        <w:t>Colab</w:t>
+      </w:r>
+      <w:proofErr w:type="spellEnd"/>
+      <w:r>
+        <w:rPr>
+          <w:rFonts w:ascii="Arial" w:hAnsi="Arial" w:cs="Arial"/>
+          <w:bCs/>
+          <w:color w:val="000000" w:themeColor="text1"/>
+          <w:sz w:val="21"/>
+          <w:szCs w:val="21"/>
+        </w:rPr>
+        <w:t xml:space="preserve"> A100 (GPU compute) for instruction-following tasks.</w:t>
       </w:r>
     </w:p>
     <w:p>
@@ -2105,8 +2347,29 @@
           <w:sz w:val="21"/>
           <w:szCs w:val="21"/>
         </w:rPr>
-        <w:lastRenderedPageBreak/>
-        <w:t xml:space="preserve">Packaged an inference-ready Docker image powered by vLLM </w:t>
+        <w:t xml:space="preserve">Packaged an inference-ready Docker image powered by </w:t>
+      </w:r>
+      <w:proofErr w:type="spellStart"/>
+      <w:r>
+        <w:rPr>
+          <w:rFonts w:ascii="Arial" w:hAnsi="Arial" w:cs="Arial"/>
+          <w:bCs/>
+          <w:color w:val="000000" w:themeColor="text1"/>
+          <w:sz w:val="21"/>
+          <w:szCs w:val="21"/>
+        </w:rPr>
+        <w:t>vLLM</w:t>
+      </w:r>
+      <w:proofErr w:type="spellEnd"/>
+      <w:r>
+        <w:rPr>
+          <w:rFonts w:ascii="Arial" w:hAnsi="Arial" w:cs="Arial"/>
+          <w:bCs/>
+          <w:color w:val="000000" w:themeColor="text1"/>
+          <w:sz w:val="21"/>
+          <w:szCs w:val="21"/>
+        </w:rPr>
+        <w:t xml:space="preserve"> </w:t>
       </w:r>
       <w:r>
         <w:rPr>
@@ -2152,7 +2415,29 @@
           <w:sz w:val="21"/>
           <w:szCs w:val="21"/>
         </w:rPr>
-        <w:t xml:space="preserve">; artifacts published on DockerHub and mirrored on Hugging Face Hub </w:t>
+        <w:t xml:space="preserve">; artifacts published on </w:t>
+      </w:r>
+      <w:proofErr w:type="spellStart"/>
+      <w:r>
+        <w:rPr>
+          <w:rFonts w:ascii="Arial" w:hAnsi="Arial" w:cs="Arial"/>
+          <w:bCs/>
+          <w:color w:val="000000" w:themeColor="text1"/>
+          <w:sz w:val="21"/>
+          <w:szCs w:val="21"/>
+        </w:rPr>
+        <w:t>DockerHub</w:t>
+      </w:r>
+      <w:proofErr w:type="spellEnd"/>
+      <w:r>
+        <w:rPr>
+          <w:rFonts w:ascii="Arial" w:hAnsi="Arial" w:cs="Arial"/>
+          <w:bCs/>
+          <w:color w:val="000000" w:themeColor="text1"/>
+          <w:sz w:val="21"/>
+          <w:szCs w:val="21"/>
+        </w:rPr>
+        <w:t xml:space="preserve"> and mirrored on Hugging Face Hub </w:t>
       </w:r>
       <w:r>
         <w:rPr>
@@ -2190,17 +2475,30 @@
           <w:szCs w:val="21"/>
         </w:rPr>
       </w:pPr>
-      <w:r>
-        <w:rPr>
-          <w:rFonts w:ascii="Arial" w:hAnsi="Arial" w:cs="Arial"/>
-          <w:bCs/>
-          <w:color w:val="000000" w:themeColor="text1"/>
-          <w:sz w:val="21"/>
-          <w:szCs w:val="21"/>
-        </w:rPr>
-        <w:t xml:space="preserve">GatorGPT </w:t>
+      <w:proofErr w:type="spellStart"/>
+      <w:r>
+        <w:rPr>
+          <w:rFonts w:ascii="Arial" w:hAnsi="Arial" w:cs="Arial"/>
+          <w:bCs/>
+          <w:color w:val="000000" w:themeColor="text1"/>
+          <w:sz w:val="21"/>
+          <w:szCs w:val="21"/>
+        </w:rPr>
+        <w:t>GatorGPT</w:t>
+      </w:r>
+      <w:proofErr w:type="spellEnd"/>
+      <w:r>
+        <w:rPr>
+          <w:rFonts w:ascii="Arial" w:hAnsi="Arial" w:cs="Arial"/>
+          <w:bCs/>
+          <w:color w:val="000000" w:themeColor="text1"/>
+          <w:sz w:val="21"/>
+          <w:szCs w:val="21"/>
+        </w:rPr>
+        <w:t xml:space="preserve"> </w:t>
       </w:r>
       <w:hyperlink r:id="rId13" w:history="1">
+        <w:proofErr w:type="spellStart"/>
         <w:r>
           <w:rPr>
             <w:rStyle w:val="Hyperlink"/>
@@ -2211,6 +2509,7 @@
           </w:rPr>
           <w:t>Github</w:t>
         </w:r>
+        <w:proofErr w:type="spellEnd"/>
       </w:hyperlink>
       <w:r>
         <w:rPr>
@@ -2222,6 +2521,7 @@
         <w:t xml:space="preserve"> | </w:t>
       </w:r>
       <w:hyperlink r:id="rId14" w:history="1">
+        <w:proofErr w:type="spellStart"/>
         <w:r>
           <w:rPr>
             <w:rStyle w:val="Hyperlink"/>
@@ -2232,6 +2532,7 @@
           </w:rPr>
           <w:t>Huggingface</w:t>
         </w:r>
+        <w:proofErr w:type="spellEnd"/>
       </w:hyperlink>
     </w:p>
     <w:p>
@@ -2258,7 +2559,125 @@
           <w:sz w:val="21"/>
           <w:szCs w:val="21"/>
         </w:rPr>
-        <w:t>Engineered a 63M parameter transformer model using PyTorch and modern architecture components such as Grouped Query Attention, Rotary Positional Encodings, and SwiGLU MLP layers (for improved efficiency and contextual understanding), trained on the TinyStories dataset.</w:t>
+        <w:t xml:space="preserve">Engineered a 63M parameter transformer model using </w:t>
+      </w:r>
+      <w:proofErr w:type="spellStart"/>
+      <w:r>
+        <w:rPr>
+          <w:rFonts w:ascii="Arial" w:hAnsi="Arial" w:cs="Arial"/>
+          <w:bCs/>
+          <w:color w:val="000000" w:themeColor="text1"/>
+          <w:sz w:val="21"/>
+          <w:szCs w:val="21"/>
+        </w:rPr>
+        <w:t>PyTorch</w:t>
+      </w:r>
+      <w:proofErr w:type="spellEnd"/>
+      <w:r>
+        <w:rPr>
+          <w:rFonts w:ascii="Arial" w:hAnsi="Arial" w:cs="Arial"/>
+          <w:bCs/>
+          <w:color w:val="000000" w:themeColor="text1"/>
+          <w:sz w:val="21"/>
+          <w:szCs w:val="21"/>
+        </w:rPr>
+        <w:t xml:space="preserve"> and modern architecture components such as </w:t>
+      </w:r>
+      <w:r>
+        <w:rPr>
+          <w:rFonts w:ascii="Arial" w:hAnsi="Arial" w:cs="Arial"/>
+          <w:bCs/>
+          <w:color w:val="000000" w:themeColor="text1"/>
+          <w:sz w:val="21"/>
+          <w:szCs w:val="21"/>
+        </w:rPr>
+        <w:t>GQA</w:t>
+      </w:r>
+      <w:r>
+        <w:rPr>
+          <w:rFonts w:ascii="Arial" w:hAnsi="Arial" w:cs="Arial"/>
+          <w:bCs/>
+          <w:color w:val="000000" w:themeColor="text1"/>
+          <w:sz w:val="21"/>
+          <w:szCs w:val="21"/>
+        </w:rPr>
+        <w:t>,</w:t>
+      </w:r>
+      <w:r>
+        <w:rPr>
+          <w:rFonts w:ascii="Arial" w:hAnsi="Arial" w:cs="Arial"/>
+          <w:bCs/>
+          <w:color w:val="000000" w:themeColor="text1"/>
+          <w:sz w:val="21"/>
+          <w:szCs w:val="21"/>
+        </w:rPr>
+        <w:t xml:space="preserve"> </w:t>
+      </w:r>
+      <w:proofErr w:type="spellStart"/>
+      <w:r>
+        <w:rPr>
+          <w:rFonts w:ascii="Arial" w:hAnsi="Arial" w:cs="Arial"/>
+          <w:bCs/>
+          <w:color w:val="000000" w:themeColor="text1"/>
+          <w:sz w:val="21"/>
+          <w:szCs w:val="21"/>
+        </w:rPr>
+        <w:t>RoPE</w:t>
+      </w:r>
+      <w:proofErr w:type="spellEnd"/>
+      <w:r>
+        <w:rPr>
+          <w:rFonts w:ascii="Arial" w:hAnsi="Arial" w:cs="Arial"/>
+          <w:bCs/>
+          <w:color w:val="000000" w:themeColor="text1"/>
+          <w:sz w:val="21"/>
+          <w:szCs w:val="21"/>
+        </w:rPr>
+        <w:t xml:space="preserve">, and </w:t>
+      </w:r>
+      <w:proofErr w:type="spellStart"/>
+      <w:r>
+        <w:rPr>
+          <w:rFonts w:ascii="Arial" w:hAnsi="Arial" w:cs="Arial"/>
+          <w:bCs/>
+          <w:color w:val="000000" w:themeColor="text1"/>
+          <w:sz w:val="21"/>
+          <w:szCs w:val="21"/>
+        </w:rPr>
+        <w:t>SwiGLU</w:t>
+      </w:r>
+      <w:proofErr w:type="spellEnd"/>
+      <w:r>
+        <w:rPr>
+          <w:rFonts w:ascii="Arial" w:hAnsi="Arial" w:cs="Arial"/>
+          <w:bCs/>
+          <w:color w:val="000000" w:themeColor="text1"/>
+          <w:sz w:val="21"/>
+          <w:szCs w:val="21"/>
+        </w:rPr>
+        <w:t xml:space="preserve"> MLP layers, trained on the </w:t>
+      </w:r>
+      <w:proofErr w:type="spellStart"/>
+      <w:r>
+        <w:rPr>
+          <w:rFonts w:ascii="Arial" w:hAnsi="Arial" w:cs="Arial"/>
+          <w:bCs/>
+          <w:color w:val="000000" w:themeColor="text1"/>
+          <w:sz w:val="21"/>
+          <w:szCs w:val="21"/>
+        </w:rPr>
+        <w:t>TinyStories</w:t>
+      </w:r>
+      <w:proofErr w:type="spellEnd"/>
+      <w:r>
+        <w:rPr>
+          <w:rFonts w:ascii="Arial" w:hAnsi="Arial" w:cs="Arial"/>
+          <w:bCs/>
+          <w:color w:val="000000" w:themeColor="text1"/>
+          <w:sz w:val="21"/>
+          <w:szCs w:val="21"/>
+        </w:rPr>
+        <w:t xml:space="preserve"> dataset.</w:t>
       </w:r>
     </w:p>
     <w:p>
@@ -2285,7 +2704,29 @@
           <w:sz w:val="21"/>
           <w:szCs w:val="21"/>
         </w:rPr>
-        <w:t>Deployed and served using vLLM, with the complete model available on Hugging Face for one-click usage.</w:t>
+        <w:t xml:space="preserve">Deployed and served using </w:t>
+      </w:r>
+      <w:proofErr w:type="spellStart"/>
+      <w:r>
+        <w:rPr>
+          <w:rFonts w:ascii="Arial" w:hAnsi="Arial" w:cs="Arial"/>
+          <w:bCs/>
+          <w:color w:val="000000" w:themeColor="text1"/>
+          <w:sz w:val="21"/>
+          <w:szCs w:val="21"/>
+        </w:rPr>
+        <w:t>vLLM</w:t>
+      </w:r>
+      <w:proofErr w:type="spellEnd"/>
+      <w:r>
+        <w:rPr>
+          <w:rFonts w:ascii="Arial" w:hAnsi="Arial" w:cs="Arial"/>
+          <w:bCs/>
+          <w:color w:val="000000" w:themeColor="text1"/>
+          <w:sz w:val="21"/>
+          <w:szCs w:val="21"/>
+        </w:rPr>
+        <w:t>, with the complete model available on Hugging Face for one-click usage.</w:t>
       </w:r>
     </w:p>
     <w:p>
@@ -2360,15 +2801,27 @@
           <w:szCs w:val="21"/>
         </w:rPr>
       </w:pPr>
-      <w:r>
-        <w:rPr>
-          <w:rFonts w:ascii="Arial" w:hAnsi="Arial" w:cs="Arial"/>
-          <w:bCs/>
-          <w:color w:val="000000" w:themeColor="text1"/>
-          <w:sz w:val="21"/>
-          <w:szCs w:val="21"/>
-        </w:rPr>
-        <w:t xml:space="preserve">theHelper - </w:t>
+      <w:proofErr w:type="spellStart"/>
+      <w:r>
+        <w:rPr>
+          <w:rFonts w:ascii="Arial" w:hAnsi="Arial" w:cs="Arial"/>
+          <w:bCs/>
+          <w:color w:val="000000" w:themeColor="text1"/>
+          <w:sz w:val="21"/>
+          <w:szCs w:val="21"/>
+        </w:rPr>
+        <w:t>theHelper</w:t>
+      </w:r>
+      <w:proofErr w:type="spellEnd"/>
+      <w:r>
+        <w:rPr>
+          <w:rFonts w:ascii="Arial" w:hAnsi="Arial" w:cs="Arial"/>
+          <w:bCs/>
+          <w:color w:val="000000" w:themeColor="text1"/>
+          <w:sz w:val="21"/>
+          <w:szCs w:val="21"/>
+        </w:rPr>
+        <w:t xml:space="preserve"> - </w:t>
       </w:r>
       <w:r>
         <w:rPr>
@@ -2391,6 +2844,7 @@
         <w:t xml:space="preserve"> </w:t>
       </w:r>
       <w:hyperlink r:id="rId15" w:history="1">
+        <w:proofErr w:type="spellStart"/>
         <w:r>
           <w:rPr>
             <w:rStyle w:val="Hyperlink"/>
@@ -2401,6 +2855,7 @@
           </w:rPr>
           <w:t>Github</w:t>
         </w:r>
+        <w:proofErr w:type="spellEnd"/>
       </w:hyperlink>
     </w:p>
     <w:p>
@@ -2413,68 +2868,33 @@
         <w:spacing w:after="0" w:line="276" w:lineRule="auto"/>
         <w:rPr>
           <w:rFonts w:ascii="Arial" w:hAnsi="Arial" w:cs="Arial"/>
-          <w:bCs/>
-          <w:color w:val="000000" w:themeColor="text1"/>
-          <w:sz w:val="21"/>
-          <w:szCs w:val="21"/>
-        </w:rPr>
-      </w:pPr>
-      <w:r>
-        <w:rPr>
-          <w:rFonts w:ascii="Arial" w:hAnsi="Arial" w:cs="Arial"/>
-          <w:bCs/>
-          <w:color w:val="000000" w:themeColor="text1"/>
-          <w:sz w:val="21"/>
-          <w:szCs w:val="21"/>
-        </w:rPr>
-        <w:t xml:space="preserve">• Engineered a </w:t>
-      </w:r>
-      <w:r>
-        <w:rPr>
-          <w:rFonts w:ascii="Arial" w:hAnsi="Arial" w:cs="Arial"/>
-          <w:b/>
-          <w:bCs/>
-          <w:color w:val="000000" w:themeColor="text1"/>
-          <w:sz w:val="21"/>
-          <w:szCs w:val="21"/>
-        </w:rPr>
-        <w:t>Retrieval-Augmented Generation (RAG)</w:t>
-      </w:r>
-      <w:r>
-        <w:rPr>
-          <w:rFonts w:ascii="Arial" w:hAnsi="Arial" w:cs="Arial"/>
-          <w:bCs/>
-          <w:color w:val="000000" w:themeColor="text1"/>
-          <w:sz w:val="21"/>
-          <w:szCs w:val="21"/>
-        </w:rPr>
-        <w:t xml:space="preserve"> system using </w:t>
-      </w:r>
-      <w:r>
-        <w:rPr>
-          <w:rFonts w:ascii="Arial" w:hAnsi="Arial" w:cs="Arial"/>
-          <w:b/>
-          <w:bCs/>
-          <w:color w:val="000000" w:themeColor="text1"/>
-          <w:sz w:val="21"/>
-          <w:szCs w:val="21"/>
-        </w:rPr>
-        <w:t>PyPDF2</w:t>
-      </w:r>
-      <w:r>
-        <w:rPr>
-          <w:rFonts w:ascii="Arial" w:hAnsi="Arial" w:cs="Arial"/>
-          <w:bCs/>
-          <w:color w:val="000000" w:themeColor="text1"/>
-          <w:sz w:val="21"/>
-          <w:szCs w:val="21"/>
-        </w:rPr>
-        <w:t xml:space="preserve"> </w:t>
-      </w:r>
-      <w:r>
-        <w:rPr>
-          <w:rFonts w:ascii="Arial" w:hAnsi="Arial" w:cs="Arial"/>
-          <w:bCs/>
+          <w:color w:val="000000" w:themeColor="text1"/>
+          <w:sz w:val="21"/>
+          <w:szCs w:val="21"/>
+        </w:rPr>
+      </w:pPr>
+      <w:r>
+        <w:rPr>
+          <w:rFonts w:ascii="Arial" w:hAnsi="Arial" w:cs="Arial"/>
+          <w:bCs/>
+          <w:color w:val="000000" w:themeColor="text1"/>
+          <w:sz w:val="21"/>
+          <w:szCs w:val="21"/>
+        </w:rPr>
+        <w:t xml:space="preserve">Engineered a </w:t>
+      </w:r>
+      <w:r>
+        <w:rPr>
+          <w:rFonts w:ascii="Arial" w:hAnsi="Arial" w:cs="Arial"/>
+          <w:color w:val="000000" w:themeColor="text1"/>
+          <w:sz w:val="21"/>
+          <w:szCs w:val="21"/>
+        </w:rPr>
+        <w:t xml:space="preserve">Retrieval-Augmented Generation (RAG) system using PyPDF2 </w:t>
+      </w:r>
+      <w:r>
+        <w:rPr>
+          <w:rFonts w:ascii="Arial" w:hAnsi="Arial" w:cs="Arial"/>
           <w:i/>
           <w:iCs/>
           <w:color w:val="000000" w:themeColor="text1"/>
@@ -2486,38 +2906,15 @@
       <w:r>
         <w:rPr>
           <w:rFonts w:ascii="Arial" w:hAnsi="Arial" w:cs="Arial"/>
-          <w:bCs/>
-          <w:color w:val="000000" w:themeColor="text1"/>
-          <w:sz w:val="21"/>
-          <w:szCs w:val="21"/>
-        </w:rPr>
-        <w:t xml:space="preserve">, </w:t>
-      </w:r>
-      <w:r>
-        <w:rPr>
-          <w:rFonts w:ascii="Arial" w:hAnsi="Arial" w:cs="Arial"/>
-          <w:b/>
-          <w:bCs/>
-          <w:color w:val="000000" w:themeColor="text1"/>
-          <w:sz w:val="21"/>
-          <w:szCs w:val="21"/>
-        </w:rPr>
-        <w:t>BERT</w:t>
-      </w:r>
-      <w:r>
-        <w:rPr>
-          <w:rFonts w:ascii="Arial" w:hAnsi="Arial" w:cs="Arial"/>
-          <w:bCs/>
-          <w:color w:val="000000" w:themeColor="text1"/>
-          <w:sz w:val="21"/>
-          <w:szCs w:val="21"/>
-        </w:rPr>
-        <w:t xml:space="preserve"> </w:t>
-      </w:r>
-      <w:r>
-        <w:rPr>
-          <w:rFonts w:ascii="Arial" w:hAnsi="Arial" w:cs="Arial"/>
-          <w:bCs/>
+          <w:color w:val="000000" w:themeColor="text1"/>
+          <w:sz w:val="21"/>
+          <w:szCs w:val="21"/>
+        </w:rPr>
+        <w:t xml:space="preserve">, BERT </w:t>
+      </w:r>
+      <w:r>
+        <w:rPr>
+          <w:rFonts w:ascii="Arial" w:hAnsi="Arial" w:cs="Arial"/>
           <w:i/>
           <w:iCs/>
           <w:color w:val="000000" w:themeColor="text1"/>
@@ -2529,38 +2926,15 @@
       <w:r>
         <w:rPr>
           <w:rFonts w:ascii="Arial" w:hAnsi="Arial" w:cs="Arial"/>
-          <w:bCs/>
-          <w:color w:val="000000" w:themeColor="text1"/>
-          <w:sz w:val="21"/>
-          <w:szCs w:val="21"/>
-        </w:rPr>
-        <w:t xml:space="preserve">, </w:t>
-      </w:r>
-      <w:r>
-        <w:rPr>
-          <w:rFonts w:ascii="Arial" w:hAnsi="Arial" w:cs="Arial"/>
-          <w:b/>
-          <w:bCs/>
-          <w:color w:val="000000" w:themeColor="text1"/>
-          <w:sz w:val="21"/>
-          <w:szCs w:val="21"/>
-        </w:rPr>
-        <w:t>Google Gemma</w:t>
-      </w:r>
-      <w:r>
-        <w:rPr>
-          <w:rFonts w:ascii="Arial" w:hAnsi="Arial" w:cs="Arial"/>
-          <w:bCs/>
-          <w:color w:val="000000" w:themeColor="text1"/>
-          <w:sz w:val="21"/>
-          <w:szCs w:val="21"/>
-        </w:rPr>
-        <w:t xml:space="preserve"> </w:t>
-      </w:r>
-      <w:r>
-        <w:rPr>
-          <w:rFonts w:ascii="Arial" w:hAnsi="Arial" w:cs="Arial"/>
-          <w:bCs/>
+          <w:color w:val="000000" w:themeColor="text1"/>
+          <w:sz w:val="21"/>
+          <w:szCs w:val="21"/>
+        </w:rPr>
+        <w:t xml:space="preserve">, Google Gemma </w:t>
+      </w:r>
+      <w:r>
+        <w:rPr>
+          <w:rFonts w:ascii="Arial" w:hAnsi="Arial" w:cs="Arial"/>
           <w:i/>
           <w:iCs/>
           <w:color w:val="000000" w:themeColor="text1"/>
@@ -2572,81 +2946,77 @@
       <w:r>
         <w:rPr>
           <w:rFonts w:ascii="Arial" w:hAnsi="Arial" w:cs="Arial"/>
-          <w:bCs/>
-          <w:color w:val="000000" w:themeColor="text1"/>
-          <w:sz w:val="21"/>
-          <w:szCs w:val="21"/>
-        </w:rPr>
-        <w:t xml:space="preserve">, and </w:t>
-      </w:r>
-      <w:r>
-        <w:rPr>
-          <w:rFonts w:ascii="Arial" w:hAnsi="Arial" w:cs="Arial"/>
-          <w:b/>
-          <w:bCs/>
-          <w:color w:val="000000" w:themeColor="text1"/>
-          <w:sz w:val="21"/>
-          <w:szCs w:val="21"/>
-        </w:rPr>
-        <w:t>FAISS</w:t>
-      </w:r>
-      <w:r>
-        <w:rPr>
-          <w:rFonts w:ascii="Arial" w:hAnsi="Arial" w:cs="Arial"/>
-          <w:bCs/>
-          <w:color w:val="000000" w:themeColor="text1"/>
-          <w:sz w:val="21"/>
-          <w:szCs w:val="21"/>
-        </w:rPr>
-        <w:t xml:space="preserve"> </w:t>
-      </w:r>
-      <w:r>
-        <w:rPr>
-          <w:rFonts w:ascii="Arial" w:hAnsi="Arial" w:cs="Arial"/>
-          <w:bCs/>
+          <w:color w:val="000000" w:themeColor="text1"/>
+          <w:sz w:val="21"/>
+          <w:szCs w:val="21"/>
+        </w:rPr>
+        <w:t xml:space="preserve">, and FAISS </w:t>
+      </w:r>
+      <w:r>
+        <w:rPr>
+          <w:rFonts w:ascii="Arial" w:hAnsi="Arial" w:cs="Arial"/>
           <w:i/>
           <w:iCs/>
           <w:color w:val="000000" w:themeColor="text1"/>
           <w:sz w:val="21"/>
           <w:szCs w:val="21"/>
         </w:rPr>
-        <w:t>(vector database for semantic search)</w:t>
-      </w:r>
-      <w:r>
-        <w:rPr>
-          <w:rFonts w:ascii="Arial" w:hAnsi="Arial" w:cs="Arial"/>
-          <w:bCs/>
-          <w:color w:val="000000" w:themeColor="text1"/>
-          <w:sz w:val="21"/>
-          <w:szCs w:val="21"/>
-        </w:rPr>
-        <w:t xml:space="preserve"> — integrated seamlessly into a </w:t>
-      </w:r>
-      <w:r>
-        <w:rPr>
-          <w:rFonts w:ascii="Arial" w:hAnsi="Arial" w:cs="Arial"/>
-          <w:b/>
-          <w:bCs/>
-          <w:color w:val="000000" w:themeColor="text1"/>
-          <w:sz w:val="21"/>
-          <w:szCs w:val="21"/>
-        </w:rPr>
-        <w:t>Streamlit app</w:t>
-      </w:r>
-      <w:r>
-        <w:rPr>
-          <w:rFonts w:ascii="Arial" w:hAnsi="Arial" w:cs="Arial"/>
-          <w:bCs/>
-          <w:color w:val="000000" w:themeColor="text1"/>
-          <w:sz w:val="21"/>
-          <w:szCs w:val="21"/>
-        </w:rPr>
-        <w:t xml:space="preserve"> for real-time summarization and question answering.</w:t>
-      </w:r>
-      <w:r>
-        <w:rPr>
-          <w:rFonts w:ascii="Arial" w:hAnsi="Arial" w:cs="Arial"/>
-          <w:bCs/>
+        <w:t xml:space="preserve">(vector database for semantic </w:t>
+      </w:r>
+      <w:proofErr w:type="gramStart"/>
+      <w:r>
+        <w:rPr>
+          <w:rFonts w:ascii="Arial" w:hAnsi="Arial" w:cs="Arial"/>
+          <w:i/>
+          <w:iCs/>
+          <w:color w:val="000000" w:themeColor="text1"/>
+          <w:sz w:val="21"/>
+          <w:szCs w:val="21"/>
+        </w:rPr>
+        <w:t>search)</w:t>
+      </w:r>
+      <w:r>
+        <w:rPr>
+          <w:rFonts w:ascii="Arial" w:hAnsi="Arial" w:cs="Arial"/>
+          <w:color w:val="000000" w:themeColor="text1"/>
+          <w:sz w:val="21"/>
+          <w:szCs w:val="21"/>
+        </w:rPr>
+        <w:t xml:space="preserve"> —</w:t>
+      </w:r>
+      <w:proofErr w:type="gramEnd"/>
+      <w:r>
+        <w:rPr>
+          <w:rFonts w:ascii="Arial" w:hAnsi="Arial" w:cs="Arial"/>
+          <w:color w:val="000000" w:themeColor="text1"/>
+          <w:sz w:val="21"/>
+          <w:szCs w:val="21"/>
+        </w:rPr>
+        <w:t xml:space="preserve"> integrated seamlessly into a </w:t>
+      </w:r>
+      <w:proofErr w:type="spellStart"/>
+      <w:r>
+        <w:rPr>
+          <w:rFonts w:ascii="Arial" w:hAnsi="Arial" w:cs="Arial"/>
+          <w:color w:val="000000" w:themeColor="text1"/>
+          <w:sz w:val="21"/>
+          <w:szCs w:val="21"/>
+        </w:rPr>
+        <w:t>Streamlit</w:t>
+      </w:r>
+      <w:proofErr w:type="spellEnd"/>
+      <w:r>
+        <w:rPr>
+          <w:rFonts w:ascii="Arial" w:hAnsi="Arial" w:cs="Arial"/>
+          <w:color w:val="000000" w:themeColor="text1"/>
+          <w:sz w:val="21"/>
+          <w:szCs w:val="21"/>
+        </w:rPr>
+        <w:t xml:space="preserve"> app for real-time summarization and question answering.</w:t>
+      </w:r>
+      <w:r>
+        <w:rPr>
+          <w:rFonts w:ascii="Arial" w:hAnsi="Arial" w:cs="Arial"/>
           <w:color w:val="000000" w:themeColor="text1"/>
           <w:sz w:val="21"/>
           <w:szCs w:val="21"/>
@@ -2672,55 +3042,6 @@
       </w:pPr>
       <w:r>
         <w:rPr>
-          <w:rFonts w:ascii="Arial" w:hAnsi="Arial" w:cs="Arial"/>
-          <w:bCs/>
-          <w:color w:val="000000" w:themeColor="text1"/>
-          <w:sz w:val="21"/>
-          <w:szCs w:val="21"/>
-        </w:rPr>
-        <w:t xml:space="preserve">Designed an intuitive user interface for document upload, embedding generation, and response retrieval </w:t>
-      </w:r>
-      <w:r>
-        <w:rPr>
-          <w:rFonts w:ascii="Arial" w:hAnsi="Arial" w:cs="Arial"/>
-          <w:bCs/>
-          <w:i/>
-          <w:iCs/>
-          <w:color w:val="000000" w:themeColor="text1"/>
-          <w:sz w:val="21"/>
-          <w:szCs w:val="21"/>
-        </w:rPr>
-        <w:t>(enabling semantic understanding of long-form PDFs in natural language)</w:t>
-      </w:r>
-      <w:r>
-        <w:rPr>
-          <w:rFonts w:ascii="Arial" w:hAnsi="Arial" w:cs="Arial"/>
-          <w:bCs/>
-          <w:color w:val="000000" w:themeColor="text1"/>
-          <w:sz w:val="21"/>
-          <w:szCs w:val="21"/>
-        </w:rPr>
-        <w:t>.</w:t>
-      </w:r>
-    </w:p>
-    <w:p>
-      <w:pPr>
-        <w:pStyle w:val="ListParagraph"/>
-        <w:numPr>
-          <w:ilvl w:val="0"/>
-          <w:numId w:val="36"/>
-        </w:numPr>
-        <w:spacing w:after="0" w:line="276" w:lineRule="auto"/>
-        <w:rPr>
-          <w:rFonts w:ascii="Arial" w:hAnsi="Arial" w:cs="Arial"/>
-          <w:bCs/>
-          <w:color w:val="000000" w:themeColor="text1"/>
-          <w:sz w:val="21"/>
-          <w:szCs w:val="21"/>
-        </w:rPr>
-      </w:pPr>
-      <w:r>
-        <w:rPr>
           <w:rFonts w:ascii="Arial" w:eastAsia="Times New Roman" w:hAnsi="Arial" w:cs="Arial"/>
           <w:kern w:val="0"/>
           <w:sz w:val="21"/>
@@ -2744,7 +3065,6 @@
     </w:p>
     <w:p>
       <w:pPr>
-        <w:pStyle w:val="ListParagraph"/>
         <w:spacing w:after="0" w:line="276" w:lineRule="auto"/>
         <w:rPr>
           <w:rFonts w:ascii="Arial" w:hAnsi="Arial" w:cs="Arial"/>
@@ -2754,18 +3074,6 @@
           <w:szCs w:val="21"/>
         </w:rPr>
       </w:pPr>
-    </w:p>
-    <w:p>
-      <w:pPr>
-        <w:spacing w:after="0" w:line="276" w:lineRule="auto"/>
-        <w:rPr>
-          <w:rFonts w:ascii="Arial" w:hAnsi="Arial" w:cs="Arial"/>
-          <w:bCs/>
-          <w:color w:val="000000" w:themeColor="text1"/>
-          <w:sz w:val="21"/>
-          <w:szCs w:val="21"/>
-        </w:rPr>
-      </w:pPr>
       <w:r>
         <w:rPr>
           <w:rFonts w:ascii="Arial" w:hAnsi="Arial" w:cs="Arial"/>
@@ -2777,6 +3085,7 @@
         <w:t xml:space="preserve">And more on </w:t>
       </w:r>
       <w:hyperlink r:id="rId16" w:history="1">
+        <w:proofErr w:type="spellStart"/>
         <w:r>
           <w:rPr>
             <w:rStyle w:val="Hyperlink"/>
@@ -2787,6 +3096,7 @@
           </w:rPr>
           <w:t>Github</w:t>
         </w:r>
+        <w:proofErr w:type="spellEnd"/>
       </w:hyperlink>
       <w:r>
         <w:rPr>
@@ -2801,7 +3111,7 @@
     </w:p>
     <w:sectPr>
       <w:pgSz w:w="12240" w:h="15840" w:code="1"/>
-      <w:pgMar w:top="1440" w:right="1440" w:bottom="1440" w:left="1440" w:header="720" w:footer="720" w:gutter="0"/>
+      <w:pgMar w:top="720" w:right="720" w:bottom="720" w:left="720" w:header="720" w:footer="720" w:gutter="0"/>
       <w:cols w:space="720"/>
       <w:docGrid w:linePitch="360"/>
     </w:sectPr>

</xml_diff>